<commit_message>
tried to get rid of mark up
</commit_message>
<xml_diff>
--- a/src/Game Specification.docx
+++ b/src/Game Specification.docx
@@ -12,135 +12,145 @@
       <w:bookmarkStart w:id="1" w:name="_Toc93232334"/>
       <w:bookmarkStart w:id="2" w:name="_Toc124588667"/>
       <w:bookmarkStart w:id="3" w:name="_Toc156132582"/>
-      <w:bookmarkStart w:id="4" w:name="_GoBack"/>
-      <w:bookmarkEnd w:id="4"/>
-      <w:ins w:id="5" w:author="Sue Loh (I'M SLOH)" w:date="2019-02-04T15:06:00Z">
+      <w:ins w:id="4" w:author="Sue Loh (I'M SLOH)" w:date="2019-02-04T15:06:00Z">
         <w:r>
           <w:t>Game Specification</w:t>
+        </w:r>
+      </w:ins>
+      <w:ins w:id="5" w:author="Allan McDaniel" w:date="2019-03-22T21:39:00Z">
+        <w:r>
+          <w:t xml:space="preserve"> </w:t>
+        </w:r>
+      </w:ins>
+      <w:bookmarkStart w:id="6" w:name="_GoBack"/>
+      <w:bookmarkEnd w:id="6"/>
+    </w:p>
+    <w:p>
+      <w:pPr>
+        <w:pStyle w:val="Heading2"/>
+        <w:rPr>
+          <w:ins w:id="7" w:author="Sue Loh (I'M SLOH)" w:date="2019-02-04T15:06:00Z"/>
+        </w:rPr>
+      </w:pPr>
+      <w:ins w:id="8" w:author="Sue Loh (I'M SLOH)" w:date="2019-02-04T15:06:00Z">
+        <w:r>
+          <w:t>Summary</w:t>
+        </w:r>
+      </w:ins>
+      <w:ins w:id="9" w:author="Allan McDaniel" w:date="2019-03-22T21:39:00Z">
+        <w:r>
+          <w:t xml:space="preserve"> </w:t>
         </w:r>
       </w:ins>
     </w:p>
     <w:p>
       <w:pPr>
-        <w:pStyle w:val="Heading2"/>
-        <w:rPr>
-          <w:ins w:id="6" w:author="Sue Loh (I'M SLOH)" w:date="2019-02-04T15:06:00Z"/>
-        </w:rPr>
-      </w:pPr>
-      <w:ins w:id="7" w:author="Sue Loh (I'M SLOH)" w:date="2019-02-04T15:06:00Z">
-        <w:r>
-          <w:t>Summary</w:t>
+        <w:rPr>
+          <w:ins w:id="10" w:author="Sue Loh (I'M SLOH)" w:date="2019-02-04T15:06:00Z"/>
+        </w:rPr>
+      </w:pPr>
+      <w:ins w:id="11" w:author="Sue Loh (I'M SLOH)" w:date="2019-02-04T15:06:00Z">
+        <w:r>
+          <w:rPr>
+            <w:rFonts w:ascii="Arial" w:hAnsi="Arial" w:cs="Arial"/>
+          </w:rPr>
+          <w:t>Look out!  You have found yourself lost in a cave system, with multiple rooms. A Wumpus lurks here – among other dangers.  What’s a Wumpus?  Ha, ha!  You’ll find out while you’re sliding down its putrid gullet.</w:t>
         </w:r>
       </w:ins>
     </w:p>
     <w:p>
       <w:pPr>
         <w:rPr>
-          <w:ins w:id="8" w:author="Sue Loh (I'M SLOH)" w:date="2019-02-04T15:06:00Z"/>
-        </w:rPr>
-      </w:pPr>
-      <w:ins w:id="9" w:author="Sue Loh (I'M SLOH)" w:date="2019-02-04T15:06:00Z">
-        <w:r>
-          <w:rPr>
-            <w:rFonts w:ascii="Arial" w:hAnsi="Arial" w:cs="Arial"/>
-          </w:rPr>
-          <w:t>Look out!  You have found yourself lost in a cave system, with multiple rooms. A Wumpus lurks here – among other dangers.  What’s a Wumpus?  Ha, ha!  You’ll find out while you’re sliding down its putrid gullet.</w:t>
+          <w:ins w:id="12" w:author="Sue Loh (I'M SLOH)" w:date="2019-02-04T15:06:00Z"/>
+        </w:rPr>
+      </w:pPr>
+    </w:p>
+    <w:p>
+      <w:pPr>
+        <w:rPr>
+          <w:ins w:id="13" w:author="Sue Loh (I'M SLOH)" w:date="2019-02-04T15:06:00Z"/>
+          <w:rFonts w:ascii="Arial" w:hAnsi="Arial" w:cs="Arial"/>
+        </w:rPr>
+      </w:pPr>
+      <w:ins w:id="14" w:author="Sue Loh (I'M SLOH)" w:date="2019-02-04T15:06:00Z">
+        <w:r>
+          <w:rPr>
+            <w:rFonts w:ascii="Arial" w:hAnsi="Arial" w:cs="Arial"/>
+          </w:rPr>
+          <w:t>The o</w:t>
+        </w:r>
+        <w:r>
+          <w:rPr>
+            <w:rFonts w:ascii="Arial" w:hAnsi="Arial" w:cs="Arial"/>
+          </w:rPr>
+          <w:t xml:space="preserve">bject </w:t>
+        </w:r>
+        <w:r>
+          <w:rPr>
+            <w:rFonts w:ascii="Arial" w:hAnsi="Arial" w:cs="Arial"/>
+          </w:rPr>
+          <w:t xml:space="preserve">of this game </w:t>
+        </w:r>
+        <w:r>
+          <w:rPr>
+            <w:rFonts w:ascii="Arial" w:hAnsi="Arial" w:cs="Arial"/>
+          </w:rPr>
+          <w:t xml:space="preserve">is to </w:t>
+        </w:r>
+        <w:r>
+          <w:rPr>
+            <w:rFonts w:ascii="Arial" w:hAnsi="Arial" w:cs="Arial"/>
+          </w:rPr>
+          <w:t xml:space="preserve">find and </w:t>
+        </w:r>
+        <w:r>
+          <w:rPr>
+            <w:rFonts w:ascii="Arial" w:hAnsi="Arial" w:cs="Arial"/>
+          </w:rPr>
+          <w:t xml:space="preserve">kill </w:t>
+        </w:r>
+        <w:r>
+          <w:rPr>
+            <w:rFonts w:ascii="Arial" w:hAnsi="Arial" w:cs="Arial"/>
+          </w:rPr>
+          <w:t xml:space="preserve">the Wumpus within a minimum number of moves, before you get exhausted or run out of arrows. There is </w:t>
+        </w:r>
+        <w:r>
+          <w:rPr>
+            <w:rFonts w:ascii="Arial" w:hAnsi="Arial" w:cs="Arial"/>
+            <w:b/>
+            <w:bCs/>
+          </w:rPr>
+          <w:t>only one</w:t>
+        </w:r>
+        <w:r>
+          <w:rPr>
+            <w:rFonts w:ascii="Arial" w:hAnsi="Arial" w:cs="Arial"/>
+          </w:rPr>
+          <w:t xml:space="preserve"> way to win: you must discover which room the Wumpus is hiding in, and kill it by shooting an arrow into </w:t>
+        </w:r>
+        <w:r>
+          <w:rPr>
+            <w:rFonts w:ascii="Arial" w:hAnsi="Arial" w:cs="Arial"/>
+          </w:rPr>
+          <w:t>that room</w:t>
+        </w:r>
+        <w:r>
+          <w:rPr>
+            <w:rFonts w:ascii="Arial" w:hAnsi="Arial" w:cs="Arial"/>
+          </w:rPr>
+          <w:t xml:space="preserve"> from an adjacent room.</w:t>
         </w:r>
       </w:ins>
     </w:p>
     <w:p>
       <w:pPr>
-        <w:rPr>
-          <w:ins w:id="10" w:author="Sue Loh (I'M SLOH)" w:date="2019-02-04T15:06:00Z"/>
-        </w:rPr>
-      </w:pPr>
-    </w:p>
-    <w:p>
-      <w:pPr>
-        <w:rPr>
-          <w:ins w:id="11" w:author="Sue Loh (I'M SLOH)" w:date="2019-02-04T15:06:00Z"/>
-          <w:rFonts w:ascii="Arial" w:hAnsi="Arial" w:cs="Arial"/>
-        </w:rPr>
-      </w:pPr>
-      <w:ins w:id="12" w:author="Sue Loh (I'M SLOH)" w:date="2019-02-04T15:06:00Z">
-        <w:r>
-          <w:rPr>
-            <w:rFonts w:ascii="Arial" w:hAnsi="Arial" w:cs="Arial"/>
-          </w:rPr>
-          <w:t>The o</w:t>
-        </w:r>
-        <w:r>
-          <w:rPr>
-            <w:rFonts w:ascii="Arial" w:hAnsi="Arial" w:cs="Arial"/>
-          </w:rPr>
-          <w:t xml:space="preserve">bject </w:t>
-        </w:r>
-        <w:r>
-          <w:rPr>
-            <w:rFonts w:ascii="Arial" w:hAnsi="Arial" w:cs="Arial"/>
-          </w:rPr>
-          <w:t xml:space="preserve">of this game </w:t>
-        </w:r>
-        <w:r>
-          <w:rPr>
-            <w:rFonts w:ascii="Arial" w:hAnsi="Arial" w:cs="Arial"/>
-          </w:rPr>
-          <w:t xml:space="preserve">is to </w:t>
-        </w:r>
-        <w:r>
-          <w:rPr>
-            <w:rFonts w:ascii="Arial" w:hAnsi="Arial" w:cs="Arial"/>
-          </w:rPr>
-          <w:t xml:space="preserve">find and </w:t>
-        </w:r>
-        <w:r>
-          <w:rPr>
-            <w:rFonts w:ascii="Arial" w:hAnsi="Arial" w:cs="Arial"/>
-          </w:rPr>
-          <w:t xml:space="preserve">kill </w:t>
-        </w:r>
-        <w:r>
-          <w:rPr>
-            <w:rFonts w:ascii="Arial" w:hAnsi="Arial" w:cs="Arial"/>
-          </w:rPr>
-          <w:t xml:space="preserve">the Wumpus within a minimum number of moves, before you get exhausted or run out of arrows. There is </w:t>
-        </w:r>
-        <w:r>
-          <w:rPr>
-            <w:rFonts w:ascii="Arial" w:hAnsi="Arial" w:cs="Arial"/>
-            <w:b/>
-            <w:bCs/>
-          </w:rPr>
-          <w:t>only one</w:t>
-        </w:r>
-        <w:r>
-          <w:rPr>
-            <w:rFonts w:ascii="Arial" w:hAnsi="Arial" w:cs="Arial"/>
-          </w:rPr>
-          <w:t xml:space="preserve"> way to win: you must discover which room the Wumpus is hiding in, and kill it by shooting an arrow into </w:t>
-        </w:r>
-        <w:r>
-          <w:rPr>
-            <w:rFonts w:ascii="Arial" w:hAnsi="Arial" w:cs="Arial"/>
-          </w:rPr>
-          <w:t>that room</w:t>
-        </w:r>
-        <w:r>
-          <w:rPr>
-            <w:rFonts w:ascii="Arial" w:hAnsi="Arial" w:cs="Arial"/>
-          </w:rPr>
-          <w:t xml:space="preserve"> from an adjacent room.</w:t>
-        </w:r>
-      </w:ins>
-    </w:p>
-    <w:p>
-      <w:pPr>
         <w:pStyle w:val="Heading1"/>
         <w:rPr>
-          <w:del w:id="13" w:author="Sue Loh (I'M SLOH)" w:date="2019-02-04T15:06:00Z"/>
-        </w:rPr>
-      </w:pPr>
-      <w:del w:id="14" w:author="Sue Loh (I'M SLOH)" w:date="2019-02-04T15:06:00Z">
+          <w:del w:id="15" w:author="Sue Loh (I'M SLOH)" w:date="2019-02-04T15:06:00Z"/>
+        </w:rPr>
+      </w:pPr>
+      <w:del w:id="16" w:author="Sue Loh (I'M SLOH)" w:date="2019-02-04T15:06:00Z">
         <w:r>
           <w:delText>Game Specification</w:delText>
         </w:r>
@@ -153,7 +163,7 @@
       <w:pPr>
         <w:jc w:val="center"/>
         <w:rPr>
-          <w:del w:id="15" w:author="Sue Loh (I'M SLOH)" w:date="2019-02-04T15:06:00Z"/>
+          <w:del w:id="17" w:author="Sue Loh (I'M SLOH)" w:date="2019-02-04T15:06:00Z"/>
           <w:rFonts w:ascii="Arial" w:hAnsi="Arial" w:cs="Arial"/>
           <w:b/>
           <w:i/>
@@ -166,14 +176,14 @@
       <w:pPr>
         <w:pStyle w:val="HTMLPreformatted"/>
         <w:rPr>
-          <w:del w:id="16" w:author="Sue Loh (I'M SLOH)" w:date="2019-02-04T15:06:00Z"/>
+          <w:del w:id="18" w:author="Sue Loh (I'M SLOH)" w:date="2019-02-04T15:06:00Z"/>
           <w:rFonts w:ascii="Arial" w:hAnsi="Arial" w:cs="Arial"/>
           <w:color w:val="auto"/>
           <w:sz w:val="24"/>
           <w:szCs w:val="24"/>
         </w:rPr>
       </w:pPr>
-      <w:del w:id="17" w:author="Sue Loh (I'M SLOH)" w:date="2019-02-04T15:06:00Z">
+      <w:del w:id="19" w:author="Sue Loh (I'M SLOH)" w:date="2019-02-04T15:06:00Z">
         <w:r>
           <w:rPr>
             <w:rFonts w:ascii="Arial" w:hAnsi="Arial" w:cs="Arial"/>
@@ -265,10 +275,10 @@
       <w:pPr>
         <w:pStyle w:val="Heading2"/>
         <w:rPr>
-          <w:ins w:id="18" w:author="Sue Loh (I'M SLOH)" w:date="2019-02-04T15:06:00Z"/>
-        </w:rPr>
-      </w:pPr>
-      <w:ins w:id="19" w:author="Sue Loh (I'M SLOH)" w:date="2019-02-04T15:06:00Z">
+          <w:ins w:id="20" w:author="Sue Loh (I'M SLOH)" w:date="2019-02-04T15:06:00Z"/>
+        </w:rPr>
+      </w:pPr>
+      <w:ins w:id="21" w:author="Sue Loh (I'M SLOH)" w:date="2019-02-04T15:06:00Z">
         <w:r>
           <w:t>The Cave</w:t>
         </w:r>
@@ -278,11 +288,11 @@
       <w:pPr>
         <w:pStyle w:val="HTMLPreformatted"/>
         <w:rPr>
-          <w:ins w:id="20" w:author="Sue Loh (I'M SLOH)" w:date="2019-02-04T15:06:00Z"/>
+          <w:ins w:id="22" w:author="Sue Loh (I'M SLOH)" w:date="2019-02-04T15:06:00Z"/>
           <w:rFonts w:ascii="Arial" w:hAnsi="Arial" w:cs="Arial"/>
         </w:rPr>
       </w:pPr>
-      <w:ins w:id="21" w:author="Sue Loh (I'M SLOH)" w:date="2019-02-04T15:06:00Z">
+      <w:ins w:id="23" w:author="Sue Loh (I'M SLOH)" w:date="2019-02-04T15:06:00Z">
         <w:r>
           <w:rPr>
             <w:rFonts w:ascii="Arial" w:hAnsi="Arial" w:cs="Arial"/>
@@ -488,7 +498,7 @@
       <w:pPr>
         <w:pStyle w:val="HTMLPreformatted"/>
         <w:rPr>
-          <w:ins w:id="22" w:author="Sue Loh (I'M SLOH)" w:date="2019-02-04T15:06:00Z"/>
+          <w:ins w:id="24" w:author="Sue Loh (I'M SLOH)" w:date="2019-02-04T15:06:00Z"/>
           <w:rFonts w:ascii="Arial" w:hAnsi="Arial" w:cs="Arial"/>
           <w:color w:val="auto"/>
           <w:sz w:val="24"/>
@@ -500,92 +510,6 @@
       <w:pPr>
         <w:pStyle w:val="HTMLPreformatted"/>
         <w:jc w:val="center"/>
-        <w:rPr>
-          <w:del w:id="23" w:author="Sue Loh (I'M SLOH)" w:date="2019-02-04T15:06:00Z"/>
-          <w:rFonts w:ascii="Arial" w:hAnsi="Arial" w:cs="Arial"/>
-          <w:color w:val="auto"/>
-          <w:sz w:val="24"/>
-          <w:szCs w:val="24"/>
-        </w:rPr>
-      </w:pPr>
-      <w:ins w:id="24" w:author="Sue Loh (I'M SLOH)" w:date="2019-02-04T15:06:00Z">
-        <w:r>
-          <w:rPr>
-            <w:rFonts w:ascii="Arial" w:hAnsi="Arial" w:cs="Arial"/>
-            <w:color w:val="auto"/>
-            <w:sz w:val="24"/>
-            <w:szCs w:val="24"/>
-          </w:rPr>
-          <w:t xml:space="preserve">You will need to create at least 5 different </w:t>
-        </w:r>
-        <w:r>
-          <w:rPr>
-            <w:rFonts w:ascii="Arial" w:hAnsi="Arial" w:cs="Arial"/>
-            <w:color w:val="auto"/>
-            <w:sz w:val="24"/>
-            <w:szCs w:val="24"/>
-          </w:rPr>
-          <w:t>caves, i.e., diffe</w:t>
-        </w:r>
-        <w:r>
-          <w:rPr>
-            <w:rFonts w:ascii="Arial" w:hAnsi="Arial" w:cs="Arial"/>
-            <w:color w:val="auto"/>
-            <w:sz w:val="24"/>
-            <w:szCs w:val="24"/>
-          </w:rPr>
-          <w:t xml:space="preserve">rent ways these rooms are connected, </w:t>
-        </w:r>
-        <w:r>
-          <w:rPr>
-            <w:rFonts w:ascii="Arial" w:hAnsi="Arial" w:cs="Arial"/>
-            <w:color w:val="auto"/>
-            <w:sz w:val="24"/>
-            <w:szCs w:val="24"/>
-          </w:rPr>
-          <w:t>that the user can choose to play in.</w:t>
-        </w:r>
-        <w:r>
-          <w:rPr>
-            <w:rFonts w:ascii="Arial" w:hAnsi="Arial" w:cs="Arial"/>
-            <w:color w:val="auto"/>
-            <w:sz w:val="24"/>
-            <w:szCs w:val="24"/>
-          </w:rPr>
-          <w:t xml:space="preserve"> </w:t>
-        </w:r>
-        <w:r>
-          <w:rPr>
-            <w:rFonts w:ascii="Arial" w:hAnsi="Arial" w:cs="Arial"/>
-            <w:color w:val="auto"/>
-            <w:sz w:val="24"/>
-            <w:szCs w:val="24"/>
-          </w:rPr>
-          <w:t xml:space="preserve">There should be no unreachable rooms in any </w:t>
-        </w:r>
-        <w:r>
-          <w:rPr>
-            <w:rFonts w:ascii="Arial" w:hAnsi="Arial" w:cs="Arial"/>
-            <w:color w:val="auto"/>
-            <w:sz w:val="24"/>
-            <w:szCs w:val="24"/>
-          </w:rPr>
-          <w:t>cave</w:t>
-        </w:r>
-        <w:r>
-          <w:rPr>
-            <w:rFonts w:ascii="Arial" w:hAnsi="Arial" w:cs="Arial"/>
-            <w:color w:val="auto"/>
-            <w:sz w:val="24"/>
-            <w:szCs w:val="24"/>
-          </w:rPr>
-          <w:t>.</w:t>
-        </w:r>
-      </w:ins>
-    </w:p>
-    <w:p>
-      <w:pPr>
-        <w:pStyle w:val="HTMLPreformatted"/>
         <w:rPr>
           <w:del w:id="25" w:author="Sue Loh (I'M SLOH)" w:date="2019-02-04T15:06:00Z"/>
           <w:rFonts w:ascii="Arial" w:hAnsi="Arial" w:cs="Arial"/>
@@ -594,31 +518,86 @@
           <w:szCs w:val="24"/>
         </w:rPr>
       </w:pPr>
+      <w:ins w:id="26" w:author="Sue Loh (I'M SLOH)" w:date="2019-02-04T15:06:00Z">
+        <w:r>
+          <w:rPr>
+            <w:rFonts w:ascii="Arial" w:hAnsi="Arial" w:cs="Arial"/>
+            <w:color w:val="auto"/>
+            <w:sz w:val="24"/>
+            <w:szCs w:val="24"/>
+          </w:rPr>
+          <w:t xml:space="preserve">You will need to create at least 5 different </w:t>
+        </w:r>
+        <w:r>
+          <w:rPr>
+            <w:rFonts w:ascii="Arial" w:hAnsi="Arial" w:cs="Arial"/>
+            <w:color w:val="auto"/>
+            <w:sz w:val="24"/>
+            <w:szCs w:val="24"/>
+          </w:rPr>
+          <w:t>caves, i.e., diffe</w:t>
+        </w:r>
+        <w:r>
+          <w:rPr>
+            <w:rFonts w:ascii="Arial" w:hAnsi="Arial" w:cs="Arial"/>
+            <w:color w:val="auto"/>
+            <w:sz w:val="24"/>
+            <w:szCs w:val="24"/>
+          </w:rPr>
+          <w:t xml:space="preserve">rent ways these rooms are connected, </w:t>
+        </w:r>
+        <w:r>
+          <w:rPr>
+            <w:rFonts w:ascii="Arial" w:hAnsi="Arial" w:cs="Arial"/>
+            <w:color w:val="auto"/>
+            <w:sz w:val="24"/>
+            <w:szCs w:val="24"/>
+          </w:rPr>
+          <w:t>that the user can choose to play in.</w:t>
+        </w:r>
+        <w:r>
+          <w:rPr>
+            <w:rFonts w:ascii="Arial" w:hAnsi="Arial" w:cs="Arial"/>
+            <w:color w:val="auto"/>
+            <w:sz w:val="24"/>
+            <w:szCs w:val="24"/>
+          </w:rPr>
+          <w:t xml:space="preserve"> </w:t>
+        </w:r>
+        <w:r>
+          <w:rPr>
+            <w:rFonts w:ascii="Arial" w:hAnsi="Arial" w:cs="Arial"/>
+            <w:color w:val="auto"/>
+            <w:sz w:val="24"/>
+            <w:szCs w:val="24"/>
+          </w:rPr>
+          <w:t xml:space="preserve">There should be no unreachable rooms in any </w:t>
+        </w:r>
+        <w:r>
+          <w:rPr>
+            <w:rFonts w:ascii="Arial" w:hAnsi="Arial" w:cs="Arial"/>
+            <w:color w:val="auto"/>
+            <w:sz w:val="24"/>
+            <w:szCs w:val="24"/>
+          </w:rPr>
+          <w:t>cave</w:t>
+        </w:r>
+        <w:r>
+          <w:rPr>
+            <w:rFonts w:ascii="Arial" w:hAnsi="Arial" w:cs="Arial"/>
+            <w:color w:val="auto"/>
+            <w:sz w:val="24"/>
+            <w:szCs w:val="24"/>
+          </w:rPr>
+          <w:t>.</w:t>
+        </w:r>
+      </w:ins>
     </w:p>
     <w:p>
       <w:pPr>
-        <w:pStyle w:val="Heading2"/>
-        <w:rPr>
-          <w:del w:id="26" w:author="Sue Loh (I'M SLOH)" w:date="2019-02-04T15:06:00Z"/>
-        </w:rPr>
-      </w:pPr>
-      <w:bookmarkStart w:id="27" w:name="_Toc93232335"/>
-      <w:bookmarkStart w:id="28" w:name="_Toc124588668"/>
-      <w:bookmarkStart w:id="29" w:name="_Toc156132583"/>
-      <w:del w:id="30" w:author="Sue Loh (I'M SLOH)" w:date="2019-02-04T15:06:00Z">
-        <w:r>
-          <w:delText>The Cave</w:delText>
-        </w:r>
-        <w:bookmarkEnd w:id="27"/>
-        <w:bookmarkEnd w:id="28"/>
-        <w:bookmarkEnd w:id="29"/>
-      </w:del>
-    </w:p>
-    <w:p>
-      <w:pPr>
         <w:pStyle w:val="HTMLPreformatted"/>
         <w:rPr>
-          <w:del w:id="31" w:author="Sue Loh (I'M SLOH)" w:date="2019-02-04T15:06:00Z"/>
+          <w:del w:id="27" w:author="Sue Loh (I'M SLOH)" w:date="2019-02-04T15:06:00Z"/>
           <w:rFonts w:ascii="Arial" w:hAnsi="Arial" w:cs="Arial"/>
           <w:color w:val="auto"/>
           <w:sz w:val="24"/>
@@ -628,16 +607,47 @@
     </w:p>
     <w:p>
       <w:pPr>
+        <w:pStyle w:val="Heading2"/>
+        <w:rPr>
+          <w:del w:id="28" w:author="Sue Loh (I'M SLOH)" w:date="2019-02-04T15:06:00Z"/>
+        </w:rPr>
+      </w:pPr>
+      <w:bookmarkStart w:id="29" w:name="_Toc93232335"/>
+      <w:bookmarkStart w:id="30" w:name="_Toc124588668"/>
+      <w:bookmarkStart w:id="31" w:name="_Toc156132583"/>
+      <w:del w:id="32" w:author="Sue Loh (I'M SLOH)" w:date="2019-02-04T15:06:00Z">
+        <w:r>
+          <w:delText>The Cave</w:delText>
+        </w:r>
+        <w:bookmarkEnd w:id="29"/>
+        <w:bookmarkEnd w:id="30"/>
+        <w:bookmarkEnd w:id="31"/>
+      </w:del>
+    </w:p>
+    <w:p>
+      <w:pPr>
         <w:pStyle w:val="HTMLPreformatted"/>
         <w:rPr>
-          <w:del w:id="32" w:author="Sue Loh (I'M SLOH)" w:date="2019-02-04T15:06:00Z"/>
+          <w:del w:id="33" w:author="Sue Loh (I'M SLOH)" w:date="2019-02-04T15:06:00Z"/>
           <w:rFonts w:ascii="Arial" w:hAnsi="Arial" w:cs="Arial"/>
           <w:color w:val="auto"/>
           <w:sz w:val="24"/>
           <w:szCs w:val="24"/>
         </w:rPr>
       </w:pPr>
-      <w:del w:id="33" w:author="Sue Loh (I'M SLOH)" w:date="2019-02-04T15:06:00Z">
+    </w:p>
+    <w:p>
+      <w:pPr>
+        <w:pStyle w:val="HTMLPreformatted"/>
+        <w:rPr>
+          <w:del w:id="34" w:author="Sue Loh (I'M SLOH)" w:date="2019-02-04T15:06:00Z"/>
+          <w:rFonts w:ascii="Arial" w:hAnsi="Arial" w:cs="Arial"/>
+          <w:color w:val="auto"/>
+          <w:sz w:val="24"/>
+          <w:szCs w:val="24"/>
+        </w:rPr>
+      </w:pPr>
+      <w:del w:id="35" w:author="Sue Loh (I'M SLOH)" w:date="2019-02-04T15:06:00Z">
         <w:r>
           <w:rPr>
             <w:rFonts w:ascii="Arial" w:hAnsi="Arial" w:cs="Arial"/>
@@ -665,21 +675,21 @@
       <w:pPr>
         <w:pStyle w:val="Heading2"/>
       </w:pPr>
-      <w:bookmarkStart w:id="34" w:name="_Toc93232336"/>
-      <w:bookmarkStart w:id="35" w:name="_Toc124588669"/>
-      <w:bookmarkStart w:id="36" w:name="_Toc156132584"/>
+      <w:bookmarkStart w:id="36" w:name="_Toc93232336"/>
+      <w:bookmarkStart w:id="37" w:name="_Toc124588669"/>
+      <w:bookmarkStart w:id="38" w:name="_Toc156132584"/>
       <w:r>
         <w:t>Hazards</w:t>
       </w:r>
-      <w:bookmarkEnd w:id="34"/>
-      <w:bookmarkEnd w:id="35"/>
       <w:bookmarkEnd w:id="36"/>
+      <w:bookmarkEnd w:id="37"/>
+      <w:bookmarkEnd w:id="38"/>
     </w:p>
     <w:p>
       <w:pPr>
         <w:pStyle w:val="HTMLPreformatted"/>
         <w:rPr>
-          <w:del w:id="37" w:author="Sue Loh (I'M SLOH)" w:date="2019-02-04T15:30:00Z"/>
+          <w:del w:id="39" w:author="Sue Loh (I'M SLOH)" w:date="2019-02-04T15:30:00Z"/>
           <w:rFonts w:ascii="Arial" w:hAnsi="Arial" w:cs="Arial"/>
           <w:color w:val="auto"/>
           <w:sz w:val="24"/>
@@ -706,7 +716,7 @@
         </w:rPr>
         <w:t xml:space="preserve">Bottomless Pits - Two rooms have bottomless pits in them.  If you go there, you fall into the pit.  You can </w:t>
       </w:r>
-      <w:ins w:id="38" w:author="Sue Loh (I'M SLOH)" w:date="2019-02-04T15:07:00Z">
+      <w:ins w:id="40" w:author="Sue Loh (I'M SLOH)" w:date="2019-02-04T15:07:00Z">
         <w:r>
           <w:rPr>
             <w:rFonts w:ascii="Arial" w:hAnsi="Arial" w:cs="Arial"/>
@@ -757,7 +767,7 @@
         </w:rPr>
         <w:t>Super Bats - Two other rooms have super bats.  If you go there, a bat grabs you and takes you to some other room at random.  After the bat</w:t>
       </w:r>
-      <w:ins w:id="39" w:author="Sue Loh (I'M SLOH)" w:date="2019-02-04T15:08:00Z">
+      <w:ins w:id="41" w:author="Sue Loh (I'M SLOH)" w:date="2019-02-04T15:08:00Z">
         <w:r>
           <w:rPr>
             <w:rFonts w:ascii="Arial" w:hAnsi="Arial" w:cs="Arial"/>
@@ -777,7 +787,7 @@
         </w:rPr>
         <w:t xml:space="preserve"> </w:t>
       </w:r>
-      <w:del w:id="40" w:author="Sue Loh (I'M SLOH)" w:date="2019-02-04T15:08:00Z">
+      <w:del w:id="42" w:author="Sue Loh (I'M SLOH)" w:date="2019-02-04T15:08:00Z">
         <w:r>
           <w:rPr>
             <w:rFonts w:ascii="Arial" w:hAnsi="Arial" w:cs="Arial"/>
@@ -788,7 +798,7 @@
           <w:delText>take</w:delText>
         </w:r>
       </w:del>
-      <w:ins w:id="41" w:author="Sue Loh (I'M SLOH)" w:date="2019-02-04T15:08:00Z">
+      <w:ins w:id="43" w:author="Sue Loh (I'M SLOH)" w:date="2019-02-04T15:08:00Z">
         <w:r>
           <w:rPr>
             <w:rFonts w:ascii="Arial" w:hAnsi="Arial" w:cs="Arial"/>
@@ -808,7 +818,7 @@
         </w:rPr>
         <w:t xml:space="preserve"> you </w:t>
       </w:r>
-      <w:ins w:id="42" w:author="Sue Loh (I'M SLOH)" w:date="2019-02-04T15:08:00Z">
+      <w:ins w:id="44" w:author="Sue Loh (I'M SLOH)" w:date="2019-02-04T15:08:00Z">
         <w:r>
           <w:rPr>
             <w:rFonts w:ascii="Arial" w:hAnsi="Arial" w:cs="Arial"/>
@@ -828,7 +838,7 @@
         </w:rPr>
         <w:t xml:space="preserve">to a </w:t>
       </w:r>
-      <w:ins w:id="43" w:author="Sue Loh (I'M SLOH)" w:date="2019-02-04T15:08:00Z">
+      <w:ins w:id="45" w:author="Sue Loh (I'M SLOH)" w:date="2019-02-04T15:08:00Z">
         <w:r>
           <w:rPr>
             <w:rFonts w:ascii="Arial" w:hAnsi="Arial" w:cs="Arial"/>
@@ -848,7 +858,7 @@
         </w:rPr>
         <w:t xml:space="preserve">room, </w:t>
       </w:r>
-      <w:del w:id="44" w:author="Sue Loh (I'M SLOH)" w:date="2019-02-04T15:08:00Z">
+      <w:del w:id="46" w:author="Sue Loh (I'M SLOH)" w:date="2019-02-04T15:08:00Z">
         <w:r>
           <w:rPr>
             <w:rFonts w:ascii="Arial" w:hAnsi="Arial" w:cs="Arial"/>
@@ -859,7 +869,7 @@
           <w:delText xml:space="preserve">it </w:delText>
         </w:r>
       </w:del>
-      <w:ins w:id="45" w:author="Sue Loh (I'M SLOH)" w:date="2019-02-04T15:08:00Z">
+      <w:ins w:id="47" w:author="Sue Loh (I'M SLOH)" w:date="2019-02-04T15:08:00Z">
         <w:r>
           <w:rPr>
             <w:rFonts w:ascii="Arial" w:hAnsi="Arial" w:cs="Arial"/>
@@ -888,7 +898,7 @@
         </w:rPr>
         <w:t>will fly away to another random room</w:t>
       </w:r>
-      <w:ins w:id="46" w:author="Sue Loh (I'M SLOH)" w:date="2019-02-04T15:08:00Z">
+      <w:ins w:id="48" w:author="Sue Loh (I'M SLOH)" w:date="2019-02-04T15:08:00Z">
         <w:r>
           <w:rPr>
             <w:rFonts w:ascii="Arial" w:hAnsi="Arial" w:cs="Arial"/>
@@ -924,7 +934,7 @@
       <w:pPr>
         <w:pStyle w:val="HTMLPreformatted"/>
         <w:rPr>
-          <w:del w:id="47" w:author="Sue Loh (I'M SLOH)" w:date="2019-02-04T15:08:00Z"/>
+          <w:del w:id="49" w:author="Sue Loh (I'M SLOH)" w:date="2019-02-04T15:08:00Z"/>
           <w:rFonts w:ascii="Arial" w:hAnsi="Arial" w:cs="Arial"/>
           <w:color w:val="auto"/>
           <w:sz w:val="24"/>
@@ -956,21 +966,21 @@
       <w:pPr>
         <w:pStyle w:val="Heading2"/>
       </w:pPr>
-      <w:bookmarkStart w:id="48" w:name="_Toc93232337"/>
-      <w:bookmarkStart w:id="49" w:name="_Toc124588670"/>
-      <w:bookmarkStart w:id="50" w:name="_Toc156132585"/>
+      <w:bookmarkStart w:id="50" w:name="_Toc93232337"/>
+      <w:bookmarkStart w:id="51" w:name="_Toc124588670"/>
+      <w:bookmarkStart w:id="52" w:name="_Toc156132585"/>
       <w:r>
         <w:t>Wumpus</w:t>
       </w:r>
-      <w:bookmarkEnd w:id="48"/>
-      <w:bookmarkEnd w:id="49"/>
       <w:bookmarkEnd w:id="50"/>
+      <w:bookmarkEnd w:id="51"/>
+      <w:bookmarkEnd w:id="52"/>
     </w:p>
     <w:p>
       <w:pPr>
         <w:pStyle w:val="HTMLPreformatted"/>
         <w:rPr>
-          <w:del w:id="51" w:author="Sue Loh (I'M SLOH)" w:date="2019-02-04T15:12:00Z"/>
+          <w:del w:id="53" w:author="Sue Loh (I'M SLOH)" w:date="2019-02-04T15:12:00Z"/>
           <w:rFonts w:ascii="Arial" w:hAnsi="Arial" w:cs="Arial"/>
           <w:color w:val="auto"/>
           <w:sz w:val="24"/>
@@ -997,7 +1007,7 @@
         </w:rPr>
         <w:t>The Wumpus is not bothered by the hazards (</w:t>
       </w:r>
-      <w:ins w:id="52" w:author="Sue Loh (I'M SLOH)" w:date="2019-02-04T15:18:00Z">
+      <w:ins w:id="54" w:author="Sue Loh (I'M SLOH)" w:date="2019-02-04T15:18:00Z">
         <w:r>
           <w:rPr>
             <w:rFonts w:ascii="Arial" w:hAnsi="Arial" w:cs="Arial"/>
@@ -1008,7 +1018,7 @@
           <w:t>it</w:t>
         </w:r>
       </w:ins>
-      <w:del w:id="53" w:author="Sue Loh (I'M SLOH)" w:date="2019-02-04T15:18:00Z">
+      <w:del w:id="55" w:author="Sue Loh (I'M SLOH)" w:date="2019-02-04T15:18:00Z">
         <w:r>
           <w:rPr>
             <w:rFonts w:ascii="Arial" w:hAnsi="Arial" w:cs="Arial"/>
@@ -1028,7 +1038,7 @@
         </w:rPr>
         <w:t xml:space="preserve"> has sucker feet and is too big for a bat to lift.)  Usually </w:t>
       </w:r>
-      <w:del w:id="54" w:author="Sue Loh (I'M SLOH)" w:date="2019-02-04T15:18:00Z">
+      <w:del w:id="56" w:author="Sue Loh (I'M SLOH)" w:date="2019-02-04T15:18:00Z">
         <w:r>
           <w:rPr>
             <w:rFonts w:ascii="Arial" w:hAnsi="Arial" w:cs="Arial"/>
@@ -1039,7 +1049,7 @@
           <w:delText>he</w:delText>
         </w:r>
       </w:del>
-      <w:ins w:id="55" w:author="Sue Loh (I'M SLOH)" w:date="2019-02-04T15:18:00Z">
+      <w:ins w:id="57" w:author="Sue Loh (I'M SLOH)" w:date="2019-02-04T15:18:00Z">
         <w:r>
           <w:rPr>
             <w:rFonts w:ascii="Arial" w:hAnsi="Arial" w:cs="Arial"/>
@@ -1059,7 +1069,7 @@
         </w:rPr>
         <w:t xml:space="preserve"> is asleep.  Two things wake </w:t>
       </w:r>
-      <w:del w:id="56" w:author="Sue Loh (I'M SLOH)" w:date="2019-02-04T15:18:00Z">
+      <w:del w:id="58" w:author="Sue Loh (I'M SLOH)" w:date="2019-02-04T15:18:00Z">
         <w:r>
           <w:rPr>
             <w:rFonts w:ascii="Arial" w:hAnsi="Arial" w:cs="Arial"/>
@@ -1070,7 +1080,7 @@
           <w:delText xml:space="preserve">him </w:delText>
         </w:r>
       </w:del>
-      <w:ins w:id="57" w:author="Sue Loh (I'M SLOH)" w:date="2019-02-04T15:18:00Z">
+      <w:ins w:id="59" w:author="Sue Loh (I'M SLOH)" w:date="2019-02-04T15:18:00Z">
         <w:r>
           <w:rPr>
             <w:rFonts w:ascii="Arial" w:hAnsi="Arial" w:cs="Arial"/>
@@ -1099,7 +1109,7 @@
         </w:rPr>
         <w:t xml:space="preserve">up: your entering </w:t>
       </w:r>
-      <w:del w:id="58" w:author="Sue Loh (I'M SLOH)" w:date="2019-02-04T15:18:00Z">
+      <w:del w:id="60" w:author="Sue Loh (I'M SLOH)" w:date="2019-02-04T15:18:00Z">
         <w:r>
           <w:rPr>
             <w:rFonts w:ascii="Arial" w:hAnsi="Arial" w:cs="Arial"/>
@@ -1110,7 +1120,7 @@
           <w:delText>his</w:delText>
         </w:r>
       </w:del>
-      <w:ins w:id="59" w:author="Sue Loh (I'M SLOH)" w:date="2019-02-04T15:18:00Z">
+      <w:ins w:id="61" w:author="Sue Loh (I'M SLOH)" w:date="2019-02-04T15:18:00Z">
         <w:r>
           <w:rPr>
             <w:rFonts w:ascii="Arial" w:hAnsi="Arial" w:cs="Arial"/>
@@ -1130,7 +1140,7 @@
         </w:rPr>
         <w:t xml:space="preserve"> room</w:t>
       </w:r>
-      <w:ins w:id="60" w:author="Sue Loh (I'M SLOH)" w:date="2019-02-04T15:18:00Z">
+      <w:ins w:id="62" w:author="Sue Loh (I'M SLOH)" w:date="2019-02-04T15:18:00Z">
         <w:r>
           <w:rPr>
             <w:rFonts w:ascii="Arial" w:hAnsi="Arial" w:cs="Arial"/>
@@ -1166,14 +1176,14 @@
       <w:pPr>
         <w:pStyle w:val="HTMLPreformatted"/>
         <w:rPr>
-          <w:del w:id="61" w:author="Sue Loh (I'M SLOH)" w:date="2019-02-04T15:09:00Z"/>
+          <w:del w:id="63" w:author="Sue Loh (I'M SLOH)" w:date="2019-02-04T15:09:00Z"/>
           <w:rFonts w:ascii="Arial" w:hAnsi="Arial" w:cs="Arial"/>
           <w:color w:val="auto"/>
           <w:sz w:val="24"/>
           <w:szCs w:val="24"/>
         </w:rPr>
       </w:pPr>
-      <w:del w:id="62" w:author="Sue Loh (I'M SLOH)" w:date="2019-02-04T15:19:00Z">
+      <w:del w:id="64" w:author="Sue Loh (I'M SLOH)" w:date="2019-02-04T15:19:00Z">
         <w:r>
           <w:rPr>
             <w:rFonts w:ascii="Arial" w:hAnsi="Arial" w:cs="Arial"/>
@@ -1182,28 +1192,6 @@
             <w:szCs w:val="24"/>
           </w:rPr>
           <w:delText xml:space="preserve">If the Wumpus wakes, </w:delText>
-        </w:r>
-      </w:del>
-      <w:del w:id="63" w:author="Sue Loh (I'M SLOH)" w:date="2019-02-04T15:17:00Z">
-        <w:r>
-          <w:rPr>
-            <w:rFonts w:ascii="Arial" w:hAnsi="Arial" w:cs="Arial"/>
-            <w:color w:val="auto"/>
-            <w:sz w:val="24"/>
-            <w:szCs w:val="24"/>
-          </w:rPr>
-          <w:delText xml:space="preserve">he </w:delText>
-        </w:r>
-      </w:del>
-      <w:del w:id="64" w:author="Sue Loh (I'M SLOH)" w:date="2019-02-04T15:19:00Z">
-        <w:r>
-          <w:rPr>
-            <w:rFonts w:ascii="Arial" w:hAnsi="Arial" w:cs="Arial"/>
-            <w:color w:val="auto"/>
-            <w:sz w:val="24"/>
-            <w:szCs w:val="24"/>
-          </w:rPr>
-          <w:delText xml:space="preserve">sometimes runs to the next room </w:delText>
         </w:r>
       </w:del>
       <w:del w:id="65" w:author="Sue Loh (I'M SLOH)" w:date="2019-02-04T15:17:00Z">
@@ -1214,7 +1202,7 @@
             <w:sz w:val="24"/>
             <w:szCs w:val="24"/>
           </w:rPr>
-          <w:delText>at</w:delText>
+          <w:delText xml:space="preserve">he </w:delText>
         </w:r>
       </w:del>
       <w:del w:id="66" w:author="Sue Loh (I'M SLOH)" w:date="2019-02-04T15:19:00Z">
@@ -1225,10 +1213,32 @@
             <w:sz w:val="24"/>
             <w:szCs w:val="24"/>
           </w:rPr>
+          <w:delText xml:space="preserve">sometimes runs to the next room </w:delText>
+        </w:r>
+      </w:del>
+      <w:del w:id="67" w:author="Sue Loh (I'M SLOH)" w:date="2019-02-04T15:17:00Z">
+        <w:r>
+          <w:rPr>
+            <w:rFonts w:ascii="Arial" w:hAnsi="Arial" w:cs="Arial"/>
+            <w:color w:val="auto"/>
+            <w:sz w:val="24"/>
+            <w:szCs w:val="24"/>
+          </w:rPr>
+          <w:delText>at</w:delText>
+        </w:r>
+      </w:del>
+      <w:del w:id="68" w:author="Sue Loh (I'M SLOH)" w:date="2019-02-04T15:19:00Z">
+        <w:r>
+          <w:rPr>
+            <w:rFonts w:ascii="Arial" w:hAnsi="Arial" w:cs="Arial"/>
+            <w:color w:val="auto"/>
+            <w:sz w:val="24"/>
+            <w:szCs w:val="24"/>
+          </w:rPr>
           <w:delText xml:space="preserve"> a random direction.</w:delText>
         </w:r>
       </w:del>
-      <w:del w:id="67" w:author="Sue Loh (I'M SLOH)" w:date="2019-02-04T15:10:00Z">
+      <w:del w:id="69" w:author="Sue Loh (I'M SLOH)" w:date="2019-02-04T15:10:00Z">
         <w:r>
           <w:rPr>
             <w:rFonts w:ascii="Arial" w:hAnsi="Arial" w:cs="Arial"/>
@@ -1244,15 +1254,15 @@
       <w:pPr>
         <w:pStyle w:val="HTMLPreformatted"/>
         <w:rPr>
-          <w:ins w:id="68" w:author="Sue Loh (I'M SLOH)" w:date="2019-02-04T15:19:00Z"/>
+          <w:ins w:id="70" w:author="Sue Loh (I'M SLOH)" w:date="2019-02-04T15:19:00Z"/>
           <w:rFonts w:ascii="Arial" w:hAnsi="Arial" w:cs="Arial"/>
           <w:color w:val="auto"/>
           <w:sz w:val="24"/>
           <w:szCs w:val="24"/>
         </w:rPr>
       </w:pPr>
-      <w:moveToRangeStart w:id="69" w:author="Sue Loh (I'M SLOH)" w:date="2019-02-04T15:10:00Z" w:name="move185447"/>
-      <w:moveTo w:id="70" w:author="Sue Loh (I'M SLOH)" w:date="2019-02-04T15:10:00Z">
+      <w:moveToRangeStart w:id="71" w:author="Sue Loh (I'M SLOH)" w:date="2019-02-04T15:10:00Z" w:name="move185447"/>
+      <w:moveTo w:id="72" w:author="Sue Loh (I'M SLOH)" w:date="2019-02-04T15:10:00Z">
         <w:r>
           <w:rPr>
             <w:rFonts w:ascii="Arial" w:hAnsi="Arial" w:cs="Arial"/>
@@ -1261,28 +1271,6 @@
             <w:szCs w:val="24"/>
           </w:rPr>
           <w:t>If you wind up in the same room as the Wumpus</w:t>
-        </w:r>
-      </w:moveTo>
-      <w:ins w:id="71" w:author="Sue Loh (I'M SLOH)" w:date="2019-02-04T15:10:00Z">
-        <w:r>
-          <w:rPr>
-            <w:rFonts w:ascii="Arial" w:hAnsi="Arial" w:cs="Arial"/>
-            <w:color w:val="auto"/>
-            <w:sz w:val="24"/>
-            <w:szCs w:val="24"/>
-          </w:rPr>
-          <w:t>,</w:t>
-        </w:r>
-      </w:ins>
-      <w:moveTo w:id="72" w:author="Sue Loh (I'M SLOH)" w:date="2019-02-04T15:10:00Z">
-        <w:r>
-          <w:rPr>
-            <w:rFonts w:ascii="Arial" w:hAnsi="Arial" w:cs="Arial"/>
-            <w:color w:val="auto"/>
-            <w:sz w:val="24"/>
-            <w:szCs w:val="24"/>
-          </w:rPr>
-          <w:t xml:space="preserve"> you must </w:t>
         </w:r>
       </w:moveTo>
       <w:ins w:id="73" w:author="Sue Loh (I'M SLOH)" w:date="2019-02-04T15:10:00Z">
@@ -1293,30 +1281,30 @@
             <w:sz w:val="24"/>
             <w:szCs w:val="24"/>
           </w:rPr>
+          <w:t>,</w:t>
+        </w:r>
+      </w:ins>
+      <w:moveTo w:id="74" w:author="Sue Loh (I'M SLOH)" w:date="2019-02-04T15:10:00Z">
+        <w:r>
+          <w:rPr>
+            <w:rFonts w:ascii="Arial" w:hAnsi="Arial" w:cs="Arial"/>
+            <w:color w:val="auto"/>
+            <w:sz w:val="24"/>
+            <w:szCs w:val="24"/>
+          </w:rPr>
+          <w:t xml:space="preserve"> you must </w:t>
+        </w:r>
+      </w:moveTo>
+      <w:ins w:id="75" w:author="Sue Loh (I'M SLOH)" w:date="2019-02-04T15:10:00Z">
+        <w:r>
+          <w:rPr>
+            <w:rFonts w:ascii="Arial" w:hAnsi="Arial" w:cs="Arial"/>
+            <w:color w:val="auto"/>
+            <w:sz w:val="24"/>
+            <w:szCs w:val="24"/>
+          </w:rPr>
           <w:t>fight for your life</w:t>
         </w:r>
-        <w:r>
-          <w:rPr>
-            <w:rFonts w:ascii="Arial" w:hAnsi="Arial" w:cs="Arial"/>
-            <w:color w:val="auto"/>
-            <w:sz w:val="24"/>
-            <w:szCs w:val="24"/>
-          </w:rPr>
-          <w:t xml:space="preserve"> </w:t>
-        </w:r>
-      </w:ins>
-      <w:ins w:id="74" w:author="Sue Loh (I'M SLOH)" w:date="2019-02-04T15:11:00Z">
-        <w:r>
-          <w:rPr>
-            <w:rFonts w:ascii="Arial" w:hAnsi="Arial" w:cs="Arial"/>
-            <w:color w:val="auto"/>
-            <w:sz w:val="24"/>
-            <w:szCs w:val="24"/>
-          </w:rPr>
-          <w:t>–</w:t>
-        </w:r>
-      </w:ins>
-      <w:ins w:id="75" w:author="Sue Loh (I'M SLOH)" w:date="2019-02-04T15:10:00Z">
         <w:r>
           <w:rPr>
             <w:rFonts w:ascii="Arial" w:hAnsi="Arial" w:cs="Arial"/>
@@ -1335,11 +1323,33 @@
             <w:sz w:val="24"/>
             <w:szCs w:val="24"/>
           </w:rPr>
+          <w:t>–</w:t>
+        </w:r>
+      </w:ins>
+      <w:ins w:id="77" w:author="Sue Loh (I'M SLOH)" w:date="2019-02-04T15:10:00Z">
+        <w:r>
+          <w:rPr>
+            <w:rFonts w:ascii="Arial" w:hAnsi="Arial" w:cs="Arial"/>
+            <w:color w:val="auto"/>
+            <w:sz w:val="24"/>
+            <w:szCs w:val="24"/>
+          </w:rPr>
+          <w:t xml:space="preserve"> </w:t>
+        </w:r>
+      </w:ins>
+      <w:ins w:id="78" w:author="Sue Loh (I'M SLOH)" w:date="2019-02-04T15:11:00Z">
+        <w:r>
+          <w:rPr>
+            <w:rFonts w:ascii="Arial" w:hAnsi="Arial" w:cs="Arial"/>
+            <w:color w:val="auto"/>
+            <w:sz w:val="24"/>
+            <w:szCs w:val="24"/>
+          </w:rPr>
           <w:t xml:space="preserve">answering </w:t>
         </w:r>
       </w:ins>
-      <w:moveTo w:id="77" w:author="Sue Loh (I'M SLOH)" w:date="2019-02-04T15:10:00Z">
-        <w:del w:id="78" w:author="Sue Loh (I'M SLOH)" w:date="2019-02-04T15:11:00Z">
+      <w:moveTo w:id="79" w:author="Sue Loh (I'M SLOH)" w:date="2019-02-04T15:10:00Z">
+        <w:del w:id="80" w:author="Sue Loh (I'M SLOH)" w:date="2019-02-04T15:11:00Z">
           <w:r>
             <w:rPr>
               <w:rFonts w:ascii="Arial" w:hAnsi="Arial" w:cs="Arial"/>
@@ -1360,7 +1370,7 @@
           <w:t>3 out of 5 trivia questions correct</w:t>
         </w:r>
       </w:moveTo>
-      <w:ins w:id="79" w:author="Sue Loh (I'M SLOH)" w:date="2019-02-04T15:11:00Z">
+      <w:ins w:id="81" w:author="Sue Loh (I'M SLOH)" w:date="2019-02-04T15:11:00Z">
         <w:r>
           <w:rPr>
             <w:rFonts w:ascii="Arial" w:hAnsi="Arial" w:cs="Arial"/>
@@ -1371,7 +1381,7 @@
           <w:t>ly to avoid being eaten</w:t>
         </w:r>
       </w:ins>
-      <w:moveTo w:id="80" w:author="Sue Loh (I'M SLOH)" w:date="2019-02-04T15:10:00Z">
+      <w:moveTo w:id="82" w:author="Sue Loh (I'M SLOH)" w:date="2019-02-04T15:10:00Z">
         <w:r>
           <w:rPr>
             <w:rFonts w:ascii="Arial" w:hAnsi="Arial" w:cs="Arial"/>
@@ -1381,7 +1391,7 @@
           </w:rPr>
           <w:t xml:space="preserve">.  This only wounds the Wumpus, though.  </w:t>
         </w:r>
-        <w:del w:id="81" w:author="Sue Loh (I'M SLOH)" w:date="2019-02-04T15:18:00Z">
+        <w:del w:id="83" w:author="Sue Loh (I'M SLOH)" w:date="2019-02-04T15:18:00Z">
           <w:r>
             <w:rPr>
               <w:rFonts w:ascii="Arial" w:hAnsi="Arial" w:cs="Arial"/>
@@ -1393,7 +1403,7 @@
           </w:r>
         </w:del>
       </w:moveTo>
-      <w:ins w:id="82" w:author="Sue Loh (I'M SLOH)" w:date="2019-02-04T15:18:00Z">
+      <w:ins w:id="84" w:author="Sue Loh (I'M SLOH)" w:date="2019-02-04T15:18:00Z">
         <w:r>
           <w:rPr>
             <w:rFonts w:ascii="Arial" w:hAnsi="Arial" w:cs="Arial"/>
@@ -1402,32 +1412,32 @@
             <w:szCs w:val="24"/>
           </w:rPr>
           <w:t>It</w:t>
-        </w:r>
-      </w:ins>
-      <w:moveTo w:id="83" w:author="Sue Loh (I'M SLOH)" w:date="2019-02-04T15:10:00Z">
-        <w:r>
-          <w:rPr>
-            <w:rFonts w:ascii="Arial" w:hAnsi="Arial" w:cs="Arial"/>
-            <w:color w:val="auto"/>
-            <w:sz w:val="24"/>
-            <w:szCs w:val="24"/>
-          </w:rPr>
-          <w:t xml:space="preserve"> doesn’t like </w:t>
-        </w:r>
-      </w:moveTo>
-      <w:ins w:id="84" w:author="Sue Loh (I'M SLOH)" w:date="2019-02-04T15:11:00Z">
-        <w:r>
-          <w:rPr>
-            <w:rFonts w:ascii="Arial" w:hAnsi="Arial" w:cs="Arial"/>
-            <w:color w:val="auto"/>
-            <w:sz w:val="24"/>
-            <w:szCs w:val="24"/>
-          </w:rPr>
-          <w:t xml:space="preserve">being </w:t>
         </w:r>
       </w:ins>
       <w:moveTo w:id="85" w:author="Sue Loh (I'M SLOH)" w:date="2019-02-04T15:10:00Z">
-        <w:del w:id="86" w:author="Sue Loh (I'M SLOH)" w:date="2019-02-04T15:11:00Z">
+        <w:r>
+          <w:rPr>
+            <w:rFonts w:ascii="Arial" w:hAnsi="Arial" w:cs="Arial"/>
+            <w:color w:val="auto"/>
+            <w:sz w:val="24"/>
+            <w:szCs w:val="24"/>
+          </w:rPr>
+          <w:t xml:space="preserve"> doesn’t like </w:t>
+        </w:r>
+      </w:moveTo>
+      <w:ins w:id="86" w:author="Sue Loh (I'M SLOH)" w:date="2019-02-04T15:11:00Z">
+        <w:r>
+          <w:rPr>
+            <w:rFonts w:ascii="Arial" w:hAnsi="Arial" w:cs="Arial"/>
+            <w:color w:val="auto"/>
+            <w:sz w:val="24"/>
+            <w:szCs w:val="24"/>
+          </w:rPr>
+          <w:t xml:space="preserve">being </w:t>
+        </w:r>
+      </w:ins>
+      <w:moveTo w:id="87" w:author="Sue Loh (I'M SLOH)" w:date="2019-02-04T15:10:00Z">
+        <w:del w:id="88" w:author="Sue Loh (I'M SLOH)" w:date="2019-02-04T15:11:00Z">
           <w:r>
             <w:rPr>
               <w:rFonts w:ascii="Arial" w:hAnsi="Arial" w:cs="Arial"/>
@@ -1448,7 +1458,7 @@
           <w:t>beat</w:t>
         </w:r>
       </w:moveTo>
-      <w:ins w:id="87" w:author="Sue Loh (I'M SLOH)" w:date="2019-02-04T15:11:00Z">
+      <w:ins w:id="89" w:author="Sue Loh (I'M SLOH)" w:date="2019-02-04T15:11:00Z">
         <w:r>
           <w:rPr>
             <w:rFonts w:ascii="Arial" w:hAnsi="Arial" w:cs="Arial"/>
@@ -1457,28 +1467,6 @@
             <w:szCs w:val="24"/>
           </w:rPr>
           <w:t>en</w:t>
-        </w:r>
-      </w:ins>
-      <w:moveTo w:id="88" w:author="Sue Loh (I'M SLOH)" w:date="2019-02-04T15:10:00Z">
-        <w:r>
-          <w:rPr>
-            <w:rFonts w:ascii="Arial" w:hAnsi="Arial" w:cs="Arial"/>
-            <w:color w:val="auto"/>
-            <w:sz w:val="24"/>
-            <w:szCs w:val="24"/>
-          </w:rPr>
-          <w:t xml:space="preserve"> in a fight</w:t>
-        </w:r>
-      </w:moveTo>
-      <w:ins w:id="89" w:author="Sue Loh (I'M SLOH)" w:date="2019-02-04T15:11:00Z">
-        <w:r>
-          <w:rPr>
-            <w:rFonts w:ascii="Arial" w:hAnsi="Arial" w:cs="Arial"/>
-            <w:color w:val="auto"/>
-            <w:sz w:val="24"/>
-            <w:szCs w:val="24"/>
-          </w:rPr>
-          <w:t>,</w:t>
         </w:r>
       </w:ins>
       <w:moveTo w:id="90" w:author="Sue Loh (I'M SLOH)" w:date="2019-02-04T15:10:00Z">
@@ -1489,7 +1477,7 @@
             <w:sz w:val="24"/>
             <w:szCs w:val="24"/>
           </w:rPr>
-          <w:t xml:space="preserve"> and will run at least 2 rooms away</w:t>
+          <w:t xml:space="preserve"> in a fight</w:t>
         </w:r>
       </w:moveTo>
       <w:ins w:id="91" w:author="Sue Loh (I'M SLOH)" w:date="2019-02-04T15:11:00Z">
@@ -1500,10 +1488,32 @@
             <w:sz w:val="24"/>
             <w:szCs w:val="24"/>
           </w:rPr>
+          <w:t>,</w:t>
+        </w:r>
+      </w:ins>
+      <w:moveTo w:id="92" w:author="Sue Loh (I'M SLOH)" w:date="2019-02-04T15:10:00Z">
+        <w:r>
+          <w:rPr>
+            <w:rFonts w:ascii="Arial" w:hAnsi="Arial" w:cs="Arial"/>
+            <w:color w:val="auto"/>
+            <w:sz w:val="24"/>
+            <w:szCs w:val="24"/>
+          </w:rPr>
+          <w:t xml:space="preserve"> and will run at least 2 rooms away</w:t>
+        </w:r>
+      </w:moveTo>
+      <w:ins w:id="93" w:author="Sue Loh (I'M SLOH)" w:date="2019-02-04T15:11:00Z">
+        <w:r>
+          <w:rPr>
+            <w:rFonts w:ascii="Arial" w:hAnsi="Arial" w:cs="Arial"/>
+            <w:color w:val="auto"/>
+            <w:sz w:val="24"/>
+            <w:szCs w:val="24"/>
+          </w:rPr>
           <w:t xml:space="preserve">.  </w:t>
         </w:r>
       </w:ins>
-      <w:ins w:id="92" w:author="Sue Loh (I'M SLOH)" w:date="2019-02-04T15:18:00Z">
+      <w:ins w:id="94" w:author="Sue Loh (I'M SLOH)" w:date="2019-02-04T15:18:00Z">
         <w:r>
           <w:rPr>
             <w:rFonts w:ascii="Arial" w:hAnsi="Arial" w:cs="Arial"/>
@@ -1514,7 +1524,7 @@
           <w:t>It</w:t>
         </w:r>
       </w:ins>
-      <w:ins w:id="93" w:author="Sue Loh (I'M SLOH)" w:date="2019-02-04T15:11:00Z">
+      <w:ins w:id="95" w:author="Sue Loh (I'M SLOH)" w:date="2019-02-04T15:11:00Z">
         <w:r>
           <w:rPr>
             <w:rFonts w:ascii="Arial" w:hAnsi="Arial" w:cs="Arial"/>
@@ -1525,8 +1535,8 @@
           <w:t xml:space="preserve"> might </w:t>
         </w:r>
       </w:ins>
-      <w:moveTo w:id="94" w:author="Sue Loh (I'M SLOH)" w:date="2019-02-04T15:10:00Z">
-        <w:del w:id="95" w:author="Sue Loh (I'M SLOH)" w:date="2019-02-04T15:11:00Z">
+      <w:moveTo w:id="96" w:author="Sue Loh (I'M SLOH)" w:date="2019-02-04T15:10:00Z">
+        <w:del w:id="97" w:author="Sue Loh (I'M SLOH)" w:date="2019-02-04T15:11:00Z">
           <w:r>
             <w:rPr>
               <w:rFonts w:ascii="Arial" w:hAnsi="Arial" w:cs="Arial"/>
@@ -1546,7 +1556,7 @@
           </w:rPr>
           <w:t xml:space="preserve">run </w:t>
         </w:r>
-        <w:del w:id="96" w:author="Sue Loh (I'M SLOH)" w:date="2019-02-04T15:11:00Z">
+        <w:del w:id="98" w:author="Sue Loh (I'M SLOH)" w:date="2019-02-04T15:11:00Z">
           <w:r>
             <w:rPr>
               <w:rFonts w:ascii="Arial" w:hAnsi="Arial" w:cs="Arial"/>
@@ -1558,7 +1568,7 @@
           </w:r>
         </w:del>
       </w:moveTo>
-      <w:ins w:id="97" w:author="Sue Loh (I'M SLOH)" w:date="2019-02-04T15:11:00Z">
+      <w:ins w:id="99" w:author="Sue Loh (I'M SLOH)" w:date="2019-02-04T15:11:00Z">
         <w:r>
           <w:rPr>
             <w:rFonts w:ascii="Arial" w:hAnsi="Arial" w:cs="Arial"/>
@@ -1569,7 +1579,7 @@
           <w:t>as many as</w:t>
         </w:r>
       </w:ins>
-      <w:moveTo w:id="98" w:author="Sue Loh (I'M SLOH)" w:date="2019-02-04T15:10:00Z">
+      <w:moveTo w:id="100" w:author="Sue Loh (I'M SLOH)" w:date="2019-02-04T15:10:00Z">
         <w:r>
           <w:rPr>
             <w:rFonts w:ascii="Arial" w:hAnsi="Arial" w:cs="Arial"/>
@@ -1579,7 +1589,7 @@
           </w:rPr>
           <w:t xml:space="preserve"> 4 rooms away</w:t>
         </w:r>
-        <w:del w:id="99" w:author="Sue Loh (I'M SLOH)" w:date="2019-02-04T15:11:00Z">
+        <w:del w:id="101" w:author="Sue Loh (I'M SLOH)" w:date="2019-02-04T15:11:00Z">
           <w:r>
             <w:rPr>
               <w:rFonts w:ascii="Arial" w:hAnsi="Arial" w:cs="Arial"/>
@@ -1599,7 +1609,7 @@
           </w:rPr>
           <w:t xml:space="preserve">.  If </w:t>
         </w:r>
-        <w:del w:id="100" w:author="Sue Loh (I'M SLOH)" w:date="2019-02-04T15:18:00Z">
+        <w:del w:id="102" w:author="Sue Loh (I'M SLOH)" w:date="2019-02-04T15:18:00Z">
           <w:r>
             <w:rPr>
               <w:rFonts w:ascii="Arial" w:hAnsi="Arial" w:cs="Arial"/>
@@ -1611,7 +1621,7 @@
           </w:r>
         </w:del>
       </w:moveTo>
-      <w:ins w:id="101" w:author="Sue Loh (I'M SLOH)" w:date="2019-02-04T15:18:00Z">
+      <w:ins w:id="103" w:author="Sue Loh (I'M SLOH)" w:date="2019-02-04T15:18:00Z">
         <w:r>
           <w:rPr>
             <w:rFonts w:ascii="Arial" w:hAnsi="Arial" w:cs="Arial"/>
@@ -1622,7 +1632,7 @@
           <w:t>it</w:t>
         </w:r>
       </w:ins>
-      <w:moveTo w:id="102" w:author="Sue Loh (I'M SLOH)" w:date="2019-02-04T15:10:00Z">
+      <w:moveTo w:id="104" w:author="Sue Loh (I'M SLOH)" w:date="2019-02-04T15:10:00Z">
         <w:r>
           <w:rPr>
             <w:rFonts w:ascii="Arial" w:hAnsi="Arial" w:cs="Arial"/>
@@ -1638,7 +1648,7 @@
       <w:pPr>
         <w:pStyle w:val="HTMLPreformatted"/>
         <w:rPr>
-          <w:ins w:id="103" w:author="Sue Loh (I'M SLOH)" w:date="2019-02-04T15:19:00Z"/>
+          <w:ins w:id="105" w:author="Sue Loh (I'M SLOH)" w:date="2019-02-04T15:19:00Z"/>
           <w:rFonts w:ascii="Arial" w:hAnsi="Arial" w:cs="Arial"/>
           <w:color w:val="auto"/>
           <w:sz w:val="24"/>
@@ -1650,15 +1660,15 @@
       <w:pPr>
         <w:pStyle w:val="HTMLPreformatted"/>
         <w:rPr>
-          <w:del w:id="104" w:author="Sue Loh (I'M SLOH)" w:date="2019-02-04T15:19:00Z"/>
-          <w:moveTo w:id="105" w:author="Sue Loh (I'M SLOH)" w:date="2019-02-04T15:10:00Z"/>
+          <w:del w:id="106" w:author="Sue Loh (I'M SLOH)" w:date="2019-02-04T15:19:00Z"/>
+          <w:moveTo w:id="107" w:author="Sue Loh (I'M SLOH)" w:date="2019-02-04T15:10:00Z"/>
           <w:rFonts w:ascii="Arial" w:hAnsi="Arial" w:cs="Arial"/>
           <w:color w:val="auto"/>
           <w:sz w:val="24"/>
           <w:szCs w:val="24"/>
         </w:rPr>
       </w:pPr>
-      <w:ins w:id="106" w:author="Sue Loh (I'M SLOH)" w:date="2019-02-04T15:19:00Z">
+      <w:ins w:id="108" w:author="Sue Loh (I'M SLOH)" w:date="2019-02-04T15:19:00Z">
         <w:r>
           <w:rPr>
             <w:rFonts w:ascii="Arial" w:hAnsi="Arial" w:cs="Arial"/>
@@ -1724,7 +1734,7 @@
         </w:r>
       </w:ins>
     </w:p>
-    <w:moveToRangeEnd w:id="69"/>
+    <w:moveToRangeEnd w:id="71"/>
     <w:p>
       <w:pPr>
         <w:pStyle w:val="HTMLPreformatted"/>
@@ -1740,21 +1750,21 @@
       <w:pPr>
         <w:pStyle w:val="Heading2"/>
       </w:pPr>
-      <w:bookmarkStart w:id="107" w:name="_Toc93232338"/>
-      <w:bookmarkStart w:id="108" w:name="_Toc124588671"/>
-      <w:bookmarkStart w:id="109" w:name="_Toc156132586"/>
+      <w:bookmarkStart w:id="109" w:name="_Toc93232338"/>
+      <w:bookmarkStart w:id="110" w:name="_Toc124588671"/>
+      <w:bookmarkStart w:id="111" w:name="_Toc156132586"/>
       <w:r>
         <w:t>The Player</w:t>
       </w:r>
-      <w:bookmarkEnd w:id="107"/>
-      <w:bookmarkEnd w:id="108"/>
       <w:bookmarkEnd w:id="109"/>
+      <w:bookmarkEnd w:id="110"/>
+      <w:bookmarkEnd w:id="111"/>
     </w:p>
     <w:p>
       <w:pPr>
         <w:pStyle w:val="HTMLPreformatted"/>
         <w:rPr>
-          <w:del w:id="110" w:author="Sue Loh (I'M SLOH)" w:date="2019-02-04T15:12:00Z"/>
+          <w:del w:id="112" w:author="Sue Loh (I'M SLOH)" w:date="2019-02-04T15:12:00Z"/>
           <w:rFonts w:ascii="Arial" w:hAnsi="Arial" w:cs="Arial"/>
           <w:color w:val="auto"/>
           <w:sz w:val="24"/>
@@ -1781,7 +1791,7 @@
         </w:rPr>
         <w:t>Each turn you may move, shoot an arrow, purchase more arrows, or purchase a secret.</w:t>
       </w:r>
-      <w:del w:id="111" w:author="Sue Loh (I'M SLOH)" w:date="2019-02-04T15:12:00Z">
+      <w:del w:id="113" w:author="Sue Loh (I'M SLOH)" w:date="2019-02-04T15:12:00Z">
         <w:r>
           <w:rPr>
             <w:rFonts w:ascii="Arial" w:hAnsi="Arial" w:cs="Arial"/>
@@ -1855,7 +1865,7 @@
           <w:szCs w:val="24"/>
         </w:rPr>
       </w:pPr>
-      <w:ins w:id="112" w:author="Sue Loh (I'M SLOH)" w:date="2019-02-04T15:13:00Z">
+      <w:ins w:id="114" w:author="Sue Loh (I'M SLOH)" w:date="2019-02-04T15:13:00Z">
         <w:r>
           <w:rPr>
             <w:rFonts w:ascii="Arial" w:hAnsi="Arial" w:cs="Arial"/>
@@ -1987,7 +1997,7 @@
           <w:t xml:space="preserve"> If not, the Wumpus wakes up momentarily, and may move to a new room as described </w:t>
         </w:r>
       </w:ins>
-      <w:ins w:id="113" w:author="Sue Loh (I'M SLOH)" w:date="2019-02-04T15:14:00Z">
+      <w:ins w:id="115" w:author="Sue Loh (I'M SLOH)" w:date="2019-02-04T15:14:00Z">
         <w:r>
           <w:rPr>
             <w:rFonts w:ascii="Arial" w:hAnsi="Arial" w:cs="Arial"/>
@@ -1998,7 +2008,7 @@
           <w:t>above</w:t>
         </w:r>
       </w:ins>
-      <w:ins w:id="114" w:author="Sue Loh (I'M SLOH)" w:date="2019-02-04T15:13:00Z">
+      <w:ins w:id="116" w:author="Sue Loh (I'M SLOH)" w:date="2019-02-04T15:13:00Z">
         <w:r>
           <w:rPr>
             <w:rFonts w:ascii="Arial" w:hAnsi="Arial" w:cs="Arial"/>
@@ -2009,7 +2019,7 @@
           <w:t>.</w:t>
         </w:r>
       </w:ins>
-      <w:del w:id="115" w:author="Sue Loh (I'M SLOH)" w:date="2019-02-04T15:14:00Z">
+      <w:del w:id="117" w:author="Sue Loh (I'M SLOH)" w:date="2019-02-04T15:14:00Z">
         <w:r>
           <w:rPr>
             <w:rFonts w:ascii="Arial" w:hAnsi="Arial" w:cs="Arial"/>
@@ -2049,7 +2059,7 @@
         <w:lastRenderedPageBreak/>
         <w:t xml:space="preserve">without killing the Wumpus, </w:t>
       </w:r>
-      <w:del w:id="116" w:author="Sue Loh (I'M SLOH)" w:date="2019-02-04T15:14:00Z">
+      <w:del w:id="118" w:author="Sue Loh (I'M SLOH)" w:date="2019-02-04T15:14:00Z">
         <w:r>
           <w:rPr>
             <w:rFonts w:ascii="Arial" w:hAnsi="Arial" w:cs="Arial"/>
@@ -2060,7 +2070,7 @@
           <w:delText>y</w:delText>
         </w:r>
       </w:del>
-      <w:ins w:id="117" w:author="Sue Loh (I'M SLOH)" w:date="2019-02-04T15:14:00Z">
+      <w:ins w:id="119" w:author="Sue Loh (I'M SLOH)" w:date="2019-02-04T15:14:00Z">
         <w:r>
           <w:rPr>
             <w:rFonts w:ascii="Arial" w:hAnsi="Arial" w:cs="Arial"/>
@@ -2080,7 +2090,7 @@
         </w:rPr>
         <w:t>ou lose</w:t>
       </w:r>
-      <w:ins w:id="118" w:author="Sue Loh (I'M SLOH)" w:date="2019-02-04T15:15:00Z">
+      <w:ins w:id="120" w:author="Sue Loh (I'M SLOH)" w:date="2019-02-04T15:15:00Z">
         <w:r>
           <w:rPr>
             <w:rFonts w:ascii="Arial" w:hAnsi="Arial" w:cs="Arial"/>
@@ -2100,7 +2110,7 @@
         </w:rPr>
         <w:t>.</w:t>
       </w:r>
-      <w:del w:id="119" w:author="Sue Loh (I'M SLOH)" w:date="2019-02-04T15:15:00Z">
+      <w:del w:id="121" w:author="Sue Loh (I'M SLOH)" w:date="2019-02-04T15:15:00Z">
         <w:r>
           <w:rPr>
             <w:rFonts w:ascii="Arial" w:hAnsi="Arial" w:cs="Arial"/>
@@ -2111,7 +2121,7 @@
           <w:delText xml:space="preserve">  </w:delText>
         </w:r>
       </w:del>
-      <w:del w:id="120" w:author="Sue Loh (I'M SLOH)" w:date="2019-02-04T15:13:00Z">
+      <w:del w:id="122" w:author="Sue Loh (I'M SLOH)" w:date="2019-02-04T15:13:00Z">
         <w:r>
           <w:rPr>
             <w:rFonts w:ascii="Arial" w:hAnsi="Arial" w:cs="Arial"/>
@@ -2122,7 +2132,7 @@
           <w:delText xml:space="preserve">Each arrow can be shot into an adjacent room.  </w:delText>
         </w:r>
       </w:del>
-      <w:del w:id="121" w:author="Sue Loh (I'M SLOH)" w:date="2019-02-04T15:15:00Z">
+      <w:del w:id="123" w:author="Sue Loh (I'M SLOH)" w:date="2019-02-04T15:15:00Z">
         <w:r>
           <w:rPr>
             <w:rFonts w:ascii="Arial" w:hAnsi="Arial" w:cs="Arial"/>
@@ -2191,7 +2201,7 @@
       <w:pPr>
         <w:pStyle w:val="HTMLPreformatted"/>
         <w:rPr>
-          <w:del w:id="122" w:author="Sue Loh (I'M SLOH)" w:date="2019-02-04T15:16:00Z"/>
+          <w:del w:id="124" w:author="Sue Loh (I'M SLOH)" w:date="2019-02-04T15:16:00Z"/>
           <w:rFonts w:ascii="Arial" w:hAnsi="Arial" w:cs="Arial"/>
           <w:color w:val="auto"/>
           <w:sz w:val="24"/>
@@ -2217,7 +2227,7 @@
         </w:rPr>
         <w:t xml:space="preserve">You can purchase a secret by getting at least 2 out of three trivia questions right.  The secrets range from not very useful to very useful.  You can be told the room number where a bat lives, where a pit is, if the Wumpus is within 2 rooms of you, or the room number where the Wumpus is currently.  However, you might also be told what room number you are currently in or the answer to a trivia question you have </w:t>
       </w:r>
-      <w:del w:id="123" w:author="Sue Loh (I'M SLOH)" w:date="2019-02-04T15:16:00Z">
+      <w:del w:id="125" w:author="Sue Loh (I'M SLOH)" w:date="2019-02-04T15:16:00Z">
         <w:r>
           <w:rPr>
             <w:rFonts w:ascii="Arial" w:hAnsi="Arial" w:cs="Arial"/>
@@ -2228,7 +2238,7 @@
           <w:delText>gotten wrong</w:delText>
         </w:r>
       </w:del>
-      <w:ins w:id="124" w:author="Sue Loh (I'M SLOH)" w:date="2019-02-04T15:16:00Z">
+      <w:ins w:id="126" w:author="Sue Loh (I'M SLOH)" w:date="2019-02-04T15:16:00Z">
         <w:r>
           <w:rPr>
             <w:rFonts w:ascii="Arial" w:hAnsi="Arial" w:cs="Arial"/>
@@ -2264,28 +2274,28 @@
       <w:pPr>
         <w:pStyle w:val="Heading2"/>
       </w:pPr>
-      <w:bookmarkStart w:id="125" w:name="_Toc93232339"/>
-      <w:bookmarkStart w:id="126" w:name="_Toc124588672"/>
-      <w:bookmarkStart w:id="127" w:name="_Toc156132587"/>
+      <w:bookmarkStart w:id="127" w:name="_Toc93232339"/>
+      <w:bookmarkStart w:id="128" w:name="_Toc124588672"/>
+      <w:bookmarkStart w:id="129" w:name="_Toc156132587"/>
       <w:r>
         <w:t>Warnings</w:t>
       </w:r>
-      <w:bookmarkEnd w:id="125"/>
-      <w:bookmarkEnd w:id="126"/>
       <w:bookmarkEnd w:id="127"/>
+      <w:bookmarkEnd w:id="128"/>
+      <w:bookmarkEnd w:id="129"/>
     </w:p>
     <w:p>
       <w:pPr>
         <w:pStyle w:val="HTMLPreformatted"/>
         <w:rPr>
-          <w:ins w:id="128" w:author="Sue Loh (I'M SLOH)" w:date="2019-02-04T15:20:00Z"/>
+          <w:ins w:id="130" w:author="Sue Loh (I'M SLOH)" w:date="2019-02-04T15:20:00Z"/>
           <w:rFonts w:ascii="Arial" w:hAnsi="Arial" w:cs="Arial"/>
           <w:color w:val="auto"/>
           <w:sz w:val="24"/>
           <w:szCs w:val="24"/>
         </w:rPr>
       </w:pPr>
-      <w:ins w:id="129" w:author="Sue Loh (I'M SLOH)" w:date="2019-02-04T15:20:00Z">
+      <w:ins w:id="131" w:author="Sue Loh (I'M SLOH)" w:date="2019-02-04T15:20:00Z">
         <w:r>
           <w:rPr>
             <w:rFonts w:ascii="Arial" w:hAnsi="Arial" w:cs="Arial"/>
@@ -2310,7 +2320,7 @@
       <w:pPr>
         <w:pStyle w:val="HTMLPreformatted"/>
         <w:rPr>
-          <w:del w:id="130" w:author="Sue Loh (I'M SLOH)" w:date="2019-02-04T15:16:00Z"/>
+          <w:del w:id="132" w:author="Sue Loh (I'M SLOH)" w:date="2019-02-04T15:16:00Z"/>
           <w:rFonts w:ascii="Arial" w:hAnsi="Arial" w:cs="Arial"/>
           <w:color w:val="auto"/>
           <w:sz w:val="24"/>
@@ -2322,14 +2332,14 @@
       <w:pPr>
         <w:pStyle w:val="HTMLPreformatted"/>
         <w:rPr>
-          <w:del w:id="131" w:author="Sue Loh (I'M SLOH)" w:date="2019-02-04T15:21:00Z"/>
+          <w:del w:id="133" w:author="Sue Loh (I'M SLOH)" w:date="2019-02-04T15:21:00Z"/>
           <w:rFonts w:ascii="Arial" w:hAnsi="Arial" w:cs="Arial"/>
           <w:color w:val="auto"/>
           <w:sz w:val="24"/>
           <w:szCs w:val="24"/>
         </w:rPr>
       </w:pPr>
-      <w:del w:id="132" w:author="Sue Loh (I'M SLOH)" w:date="2019-02-04T15:21:00Z">
+      <w:del w:id="134" w:author="Sue Loh (I'M SLOH)" w:date="2019-02-04T15:21:00Z">
         <w:r>
           <w:rPr>
             <w:rFonts w:ascii="Arial" w:hAnsi="Arial" w:cs="Arial"/>
@@ -2416,7 +2426,7 @@
       <w:pPr>
         <w:pStyle w:val="HTMLPreformatted"/>
         <w:rPr>
-          <w:ins w:id="133" w:author="Sue Loh (I'M SLOH)" w:date="2019-02-04T15:21:00Z"/>
+          <w:ins w:id="135" w:author="Sue Loh (I'M SLOH)" w:date="2019-02-04T15:21:00Z"/>
           <w:rFonts w:ascii="Arial" w:hAnsi="Arial" w:cs="Arial"/>
           <w:color w:val="auto"/>
           <w:sz w:val="24"/>
@@ -2434,7 +2444,7 @@
           <w:szCs w:val="24"/>
         </w:rPr>
       </w:pPr>
-      <w:ins w:id="134" w:author="Sue Loh (I'M SLOH)" w:date="2019-02-04T15:21:00Z">
+      <w:ins w:id="136" w:author="Sue Loh (I'M SLOH)" w:date="2019-02-04T15:21:00Z">
         <w:r>
           <w:rPr>
             <w:rFonts w:ascii="Arial" w:hAnsi="Arial" w:cs="Arial"/>
@@ -2450,26 +2460,26 @@
       <w:pPr>
         <w:pStyle w:val="Heading2"/>
         <w:rPr>
-          <w:del w:id="135" w:author="Sue Loh (I'M SLOH)" w:date="2019-02-04T15:10:00Z"/>
-        </w:rPr>
-      </w:pPr>
-      <w:bookmarkStart w:id="136" w:name="_Toc93232340"/>
-      <w:bookmarkStart w:id="137" w:name="_Toc124588673"/>
-      <w:bookmarkStart w:id="138" w:name="_Toc156132588"/>
-      <w:del w:id="139" w:author="Sue Loh (I'M SLOH)" w:date="2019-02-04T15:10:00Z">
+          <w:del w:id="137" w:author="Sue Loh (I'M SLOH)" w:date="2019-02-04T15:10:00Z"/>
+        </w:rPr>
+      </w:pPr>
+      <w:bookmarkStart w:id="138" w:name="_Toc93232340"/>
+      <w:bookmarkStart w:id="139" w:name="_Toc124588673"/>
+      <w:bookmarkStart w:id="140" w:name="_Toc156132588"/>
+      <w:del w:id="141" w:author="Sue Loh (I'M SLOH)" w:date="2019-02-04T15:10:00Z">
         <w:r>
           <w:delText>Fighting the Wumpus</w:delText>
         </w:r>
-        <w:bookmarkEnd w:id="136"/>
-        <w:bookmarkEnd w:id="137"/>
         <w:bookmarkEnd w:id="138"/>
+        <w:bookmarkEnd w:id="139"/>
+        <w:bookmarkEnd w:id="140"/>
       </w:del>
     </w:p>
     <w:p>
       <w:pPr>
         <w:pStyle w:val="HTMLPreformatted"/>
         <w:rPr>
-          <w:del w:id="140" w:author="Sue Loh (I'M SLOH)" w:date="2019-02-04T15:10:00Z"/>
+          <w:del w:id="142" w:author="Sue Loh (I'M SLOH)" w:date="2019-02-04T15:10:00Z"/>
           <w:rFonts w:ascii="Arial" w:hAnsi="Arial" w:cs="Arial"/>
           <w:color w:val="auto"/>
           <w:sz w:val="24"/>
@@ -2481,15 +2491,15 @@
       <w:pPr>
         <w:pStyle w:val="HTMLPreformatted"/>
         <w:rPr>
-          <w:moveFrom w:id="141" w:author="Sue Loh (I'M SLOH)" w:date="2019-02-04T15:10:00Z"/>
+          <w:moveFrom w:id="143" w:author="Sue Loh (I'M SLOH)" w:date="2019-02-04T15:10:00Z"/>
           <w:rFonts w:ascii="Arial" w:hAnsi="Arial" w:cs="Arial"/>
           <w:color w:val="auto"/>
           <w:sz w:val="24"/>
           <w:szCs w:val="24"/>
         </w:rPr>
       </w:pPr>
-      <w:moveFromRangeStart w:id="142" w:author="Sue Loh (I'M SLOH)" w:date="2019-02-04T15:10:00Z" w:name="move185447"/>
-      <w:moveFrom w:id="143" w:author="Sue Loh (I'M SLOH)" w:date="2019-02-04T15:10:00Z">
+      <w:moveFromRangeStart w:id="144" w:author="Sue Loh (I'M SLOH)" w:date="2019-02-04T15:10:00Z" w:name="move185447"/>
+      <w:moveFrom w:id="145" w:author="Sue Loh (I'M SLOH)" w:date="2019-02-04T15:10:00Z">
         <w:r>
           <w:rPr>
             <w:rFonts w:ascii="Arial" w:hAnsi="Arial" w:cs="Arial"/>
@@ -2501,12 +2511,12 @@
         </w:r>
       </w:moveFrom>
     </w:p>
-    <w:moveFromRangeEnd w:id="142"/>
+    <w:moveFromRangeEnd w:id="144"/>
     <w:p>
       <w:pPr>
         <w:pStyle w:val="HTMLPreformatted"/>
         <w:rPr>
-          <w:del w:id="144" w:author="Sue Loh (I'M SLOH)" w:date="2019-02-04T15:10:00Z"/>
+          <w:del w:id="146" w:author="Sue Loh (I'M SLOH)" w:date="2019-02-04T15:10:00Z"/>
           <w:rFonts w:ascii="Arial" w:hAnsi="Arial" w:cs="Arial"/>
           <w:color w:val="auto"/>
           <w:sz w:val="24"/>
@@ -2518,15 +2528,15 @@
       <w:pPr>
         <w:pStyle w:val="Heading2"/>
       </w:pPr>
-      <w:bookmarkStart w:id="145" w:name="_Toc93232341"/>
-      <w:bookmarkStart w:id="146" w:name="_Toc124588674"/>
-      <w:bookmarkStart w:id="147" w:name="_Toc156132589"/>
-      <w:del w:id="148" w:author="Sue Loh (I'M SLOH)" w:date="2019-02-04T15:21:00Z">
+      <w:bookmarkStart w:id="147" w:name="_Toc93232341"/>
+      <w:bookmarkStart w:id="148" w:name="_Toc124588674"/>
+      <w:bookmarkStart w:id="149" w:name="_Toc156132589"/>
+      <w:del w:id="150" w:author="Sue Loh (I'M SLOH)" w:date="2019-02-04T15:21:00Z">
         <w:r>
           <w:delText>Money</w:delText>
         </w:r>
       </w:del>
-      <w:ins w:id="149" w:author="Sue Loh (I'M SLOH)" w:date="2019-02-04T15:21:00Z">
+      <w:ins w:id="151" w:author="Sue Loh (I'M SLOH)" w:date="2019-02-04T15:21:00Z">
         <w:r>
           <w:t>Gold Coins</w:t>
         </w:r>
@@ -2534,15 +2544,15 @@
       <w:r>
         <w:t xml:space="preserve"> and Trivia</w:t>
       </w:r>
-      <w:bookmarkEnd w:id="145"/>
-      <w:bookmarkEnd w:id="146"/>
       <w:bookmarkEnd w:id="147"/>
+      <w:bookmarkEnd w:id="148"/>
+      <w:bookmarkEnd w:id="149"/>
     </w:p>
     <w:p>
       <w:pPr>
         <w:pStyle w:val="HTMLPreformatted"/>
         <w:rPr>
-          <w:del w:id="150" w:author="Sue Loh (I'M SLOH)" w:date="2019-02-04T15:30:00Z"/>
+          <w:del w:id="152" w:author="Sue Loh (I'M SLOH)" w:date="2019-02-04T15:30:00Z"/>
           <w:rFonts w:ascii="Arial" w:hAnsi="Arial" w:cs="Arial"/>
           <w:b/>
           <w:color w:val="auto"/>
@@ -2585,7 +2595,7 @@
     <w:p>
       <w:pPr>
         <w:rPr>
-          <w:del w:id="151" w:author="Sue Loh (I'M SLOH)" w:date="2019-02-04T15:22:00Z"/>
+          <w:del w:id="153" w:author="Sue Loh (I'M SLOH)" w:date="2019-02-04T15:22:00Z"/>
           <w:rFonts w:ascii="Arial" w:hAnsi="Arial" w:cs="Arial"/>
         </w:rPr>
       </w:pPr>
@@ -2613,7 +2623,7 @@
     <w:p>
       <w:pPr>
         <w:rPr>
-          <w:del w:id="152" w:author="Sue Loh (I'M SLOH)" w:date="2019-02-04T15:22:00Z"/>
+          <w:del w:id="154" w:author="Sue Loh (I'M SLOH)" w:date="2019-02-04T15:22:00Z"/>
           <w:rFonts w:ascii="Arial" w:hAnsi="Arial" w:cs="Arial"/>
         </w:rPr>
       </w:pPr>
@@ -2621,11 +2631,11 @@
     <w:p>
       <w:pPr>
         <w:rPr>
-          <w:del w:id="153" w:author="Sue Loh (I'M SLOH)" w:date="2019-02-04T15:22:00Z"/>
+          <w:del w:id="155" w:author="Sue Loh (I'M SLOH)" w:date="2019-02-04T15:22:00Z"/>
           <w:rFonts w:ascii="Arial" w:hAnsi="Arial" w:cs="Arial"/>
         </w:rPr>
       </w:pPr>
-      <w:del w:id="154" w:author="Sue Loh (I'M SLOH)" w:date="2019-02-04T15:22:00Z">
+      <w:del w:id="156" w:author="Sue Loh (I'M SLOH)" w:date="2019-02-04T15:22:00Z">
         <w:r>
           <w:rPr>
             <w:rFonts w:ascii="Arial" w:hAnsi="Arial" w:cs="Arial"/>
@@ -2655,7 +2665,7 @@
     <w:p>
       <w:pPr>
         <w:rPr>
-          <w:del w:id="155" w:author="Sue Loh (I'M SLOH)" w:date="2019-02-04T15:22:00Z"/>
+          <w:del w:id="157" w:author="Sue Loh (I'M SLOH)" w:date="2019-02-04T15:22:00Z"/>
           <w:rFonts w:ascii="Arial" w:hAnsi="Arial" w:cs="Arial"/>
         </w:rPr>
       </w:pPr>
@@ -2673,10 +2683,10 @@
           <w:lang w:eastAsia="ja-JP"/>
         </w:rPr>
       </w:pPr>
-      <w:bookmarkStart w:id="156" w:name="_Toc93232342"/>
-      <w:bookmarkStart w:id="157" w:name="_Toc124588675"/>
-      <w:bookmarkStart w:id="158" w:name="_Toc156132590"/>
-      <w:del w:id="159" w:author="Sue Loh (I'M SLOH)" w:date="2019-02-04T15:22:00Z">
+      <w:bookmarkStart w:id="158" w:name="_Toc93232342"/>
+      <w:bookmarkStart w:id="159" w:name="_Toc124588675"/>
+      <w:bookmarkStart w:id="160" w:name="_Toc156132590"/>
+      <w:del w:id="161" w:author="Sue Loh (I'M SLOH)" w:date="2019-02-04T15:22:00Z">
         <w:r>
           <w:br w:type="page"/>
         </w:r>
@@ -2689,15 +2699,15 @@
       <w:r>
         <w:t>Scoring</w:t>
       </w:r>
-      <w:bookmarkEnd w:id="156"/>
-      <w:bookmarkEnd w:id="157"/>
       <w:bookmarkEnd w:id="158"/>
+      <w:bookmarkEnd w:id="159"/>
+      <w:bookmarkEnd w:id="160"/>
     </w:p>
     <w:p>
       <w:pPr>
         <w:pStyle w:val="HTMLPreformatted"/>
         <w:rPr>
-          <w:del w:id="160" w:author="Sue Loh (I'M SLOH)" w:date="2019-02-04T15:22:00Z"/>
+          <w:del w:id="162" w:author="Sue Loh (I'M SLOH)" w:date="2019-02-04T15:22:00Z"/>
           <w:rFonts w:ascii="Arial" w:hAnsi="Arial" w:cs="Arial"/>
           <w:b/>
           <w:color w:val="auto"/>
@@ -2725,7 +2735,7 @@
         </w:rPr>
         <w:t xml:space="preserve">The object is to kill the Wumpus in as few moves as possible.  If you do, you will get 100 points!  </w:t>
       </w:r>
-      <w:del w:id="161" w:author="Sue Loh (I'M SLOH)" w:date="2019-02-04T15:23:00Z">
+      <w:del w:id="163" w:author="Sue Loh (I'M SLOH)" w:date="2019-02-04T15:23:00Z">
         <w:r>
           <w:rPr>
             <w:rFonts w:ascii="Arial" w:hAnsi="Arial" w:cs="Arial"/>
@@ -2736,7 +2746,7 @@
           <w:delText>If you kill the Wumpus, y</w:delText>
         </w:r>
       </w:del>
-      <w:ins w:id="162" w:author="Sue Loh (I'M SLOH)" w:date="2019-02-04T15:23:00Z">
+      <w:ins w:id="164" w:author="Sue Loh (I'M SLOH)" w:date="2019-02-04T15:23:00Z">
         <w:r>
           <w:rPr>
             <w:rFonts w:ascii="Arial" w:hAnsi="Arial" w:cs="Arial"/>
@@ -2790,8 +2800,8 @@
         </w:rPr>
         <w:t xml:space="preserve">100 points – N + </w:t>
       </w:r>
-      <w:ins w:id="163" w:author="Sue Loh (I'M SLOH)" w:date="2019-02-04T15:24:00Z">
-        <w:del w:id="164" w:author="Sue Loh (I'M SLOH)" w:date="2019-02-04T15:24:00Z">
+      <w:ins w:id="165" w:author="Sue Loh (I'M SLOH)" w:date="2019-02-04T15:24:00Z">
+        <w:del w:id="166" w:author="Sue Loh (I'M SLOH)" w:date="2019-02-04T15:24:00Z">
           <w:r>
             <w:rPr>
               <w:rFonts w:ascii="Arial" w:hAnsi="Arial" w:cs="Arial"/>
@@ -2814,7 +2824,7 @@
         </w:rPr>
         <w:t>G + (</w:t>
       </w:r>
-      <w:del w:id="165" w:author="Sue Loh (I'M SLOH)" w:date="2019-02-04T15:24:00Z">
+      <w:del w:id="167" w:author="Sue Loh (I'M SLOH)" w:date="2019-02-04T15:24:00Z">
         <w:r>
           <w:rPr>
             <w:rFonts w:ascii="Arial" w:hAnsi="Arial" w:cs="Arial"/>
@@ -2826,7 +2836,7 @@
           <w:delText>10</w:delText>
         </w:r>
       </w:del>
-      <w:ins w:id="166" w:author="Sue Loh (I'M SLOH)" w:date="2019-02-04T15:24:00Z">
+      <w:ins w:id="168" w:author="Sue Loh (I'M SLOH)" w:date="2019-02-04T15:24:00Z">
         <w:r>
           <w:rPr>
             <w:rFonts w:ascii="Arial" w:hAnsi="Arial" w:cs="Arial"/>
@@ -2848,7 +2858,7 @@
         </w:rPr>
         <w:t>*A)</w:t>
       </w:r>
-      <w:ins w:id="167" w:author="Sue Loh (I'M SLOH)" w:date="2019-02-04T15:23:00Z">
+      <w:ins w:id="169" w:author="Sue Loh (I'M SLOH)" w:date="2019-02-04T15:23:00Z">
         <w:r>
           <w:rPr>
             <w:rFonts w:ascii="Arial" w:hAnsi="Arial" w:cs="Arial"/>
@@ -2908,7 +2918,7 @@
         <w:pStyle w:val="HTMLPreformatted"/>
         <w:jc w:val="center"/>
         <w:rPr>
-          <w:ins w:id="168" w:author="Sue Loh (I'M SLOH)" w:date="2019-02-04T15:23:00Z"/>
+          <w:ins w:id="170" w:author="Sue Loh (I'M SLOH)" w:date="2019-02-04T15:23:00Z"/>
           <w:rFonts w:ascii="Arial" w:hAnsi="Arial" w:cs="Arial"/>
           <w:color w:val="auto"/>
           <w:sz w:val="24"/>
@@ -2936,7 +2946,7 @@
           <w:szCs w:val="24"/>
         </w:rPr>
       </w:pPr>
-      <w:ins w:id="169" w:author="Sue Loh (I'M SLOH)" w:date="2019-02-04T15:23:00Z">
+      <w:ins w:id="171" w:author="Sue Loh (I'M SLOH)" w:date="2019-02-04T15:23:00Z">
         <w:r>
           <w:rPr>
             <w:rFonts w:ascii="Arial" w:hAnsi="Arial" w:cs="Arial"/>
@@ -2947,7 +2957,7 @@
           <w:t xml:space="preserve">W = </w:t>
         </w:r>
       </w:ins>
-      <w:ins w:id="170" w:author="Sue Loh (I'M SLOH)" w:date="2019-02-04T15:25:00Z">
+      <w:ins w:id="172" w:author="Sue Loh (I'M SLOH)" w:date="2019-02-04T15:25:00Z">
         <w:r>
           <w:rPr>
             <w:rFonts w:ascii="Arial" w:hAnsi="Arial" w:cs="Arial"/>
@@ -2967,7 +2977,7 @@
           <w:t>0</w:t>
         </w:r>
       </w:ins>
-      <w:ins w:id="171" w:author="Sue Loh (I'M SLOH)" w:date="2019-02-04T15:23:00Z">
+      <w:ins w:id="173" w:author="Sue Loh (I'M SLOH)" w:date="2019-02-04T15:23:00Z">
         <w:r>
           <w:rPr>
             <w:rFonts w:ascii="Arial" w:hAnsi="Arial" w:cs="Arial"/>
@@ -2995,7 +3005,7 @@
       <w:pPr>
         <w:pStyle w:val="HTMLPreformatted"/>
         <w:rPr>
-          <w:del w:id="172" w:author="Sue Loh (I'M SLOH)" w:date="2019-02-04T15:25:00Z"/>
+          <w:del w:id="174" w:author="Sue Loh (I'M SLOH)" w:date="2019-02-04T15:25:00Z"/>
           <w:rFonts w:ascii="Arial" w:hAnsi="Arial" w:cs="Arial"/>
           <w:color w:val="auto"/>
           <w:sz w:val="24"/>
@@ -3012,7 +3022,7 @@
         <w:lastRenderedPageBreak/>
         <w:t>The top 10 scores should be kept on file and include all of the information that made up the score (N, G,</w:t>
       </w:r>
-      <w:ins w:id="173" w:author="Sue Loh (I'M SLOH)" w:date="2019-02-04T15:25:00Z">
+      <w:ins w:id="175" w:author="Sue Loh (I'M SLOH)" w:date="2019-02-04T15:25:00Z">
         <w:r>
           <w:rPr>
             <w:rFonts w:ascii="Arial" w:hAnsi="Arial" w:cs="Arial"/>
@@ -3032,7 +3042,7 @@
         </w:rPr>
         <w:t xml:space="preserve"> and </w:t>
       </w:r>
-      <w:del w:id="174" w:author="Sue Loh (I'M SLOH)" w:date="2019-02-04T15:25:00Z">
+      <w:del w:id="176" w:author="Sue Loh (I'M SLOH)" w:date="2019-02-04T15:25:00Z">
         <w:r>
           <w:rPr>
             <w:rFonts w:ascii="Arial" w:hAnsi="Arial" w:cs="Arial"/>
@@ -3043,7 +3053,7 @@
           <w:delText>A</w:delText>
         </w:r>
       </w:del>
-      <w:ins w:id="175" w:author="Sue Loh (I'M SLOH)" w:date="2019-02-04T15:25:00Z">
+      <w:ins w:id="177" w:author="Sue Loh (I'M SLOH)" w:date="2019-02-04T15:25:00Z">
         <w:r>
           <w:rPr>
             <w:rFonts w:ascii="Arial" w:hAnsi="Arial" w:cs="Arial"/>
@@ -3079,26 +3089,26 @@
       <w:pPr>
         <w:pStyle w:val="Heading2"/>
         <w:rPr>
-          <w:del w:id="176" w:author="Sue Loh (I'M SLOH)" w:date="2019-02-04T15:26:00Z"/>
-        </w:rPr>
-      </w:pPr>
-      <w:bookmarkStart w:id="177" w:name="_Toc93232343"/>
-      <w:bookmarkStart w:id="178" w:name="_Toc124588676"/>
-      <w:bookmarkStart w:id="179" w:name="_Toc156132591"/>
-      <w:del w:id="180" w:author="Sue Loh (I'M SLOH)" w:date="2019-02-04T15:26:00Z">
+          <w:del w:id="178" w:author="Sue Loh (I'M SLOH)" w:date="2019-02-04T15:26:00Z"/>
+        </w:rPr>
+      </w:pPr>
+      <w:bookmarkStart w:id="179" w:name="_Toc93232343"/>
+      <w:bookmarkStart w:id="180" w:name="_Toc124588676"/>
+      <w:bookmarkStart w:id="181" w:name="_Toc156132591"/>
+      <w:del w:id="182" w:author="Sue Loh (I'M SLOH)" w:date="2019-02-04T15:26:00Z">
         <w:r>
           <w:delText>User Interface</w:delText>
         </w:r>
-        <w:bookmarkEnd w:id="177"/>
-        <w:bookmarkEnd w:id="178"/>
         <w:bookmarkEnd w:id="179"/>
+        <w:bookmarkEnd w:id="180"/>
+        <w:bookmarkEnd w:id="181"/>
       </w:del>
     </w:p>
     <w:p>
       <w:pPr>
         <w:pStyle w:val="HTMLPreformatted"/>
         <w:rPr>
-          <w:del w:id="181" w:author="Sue Loh (I'M SLOH)" w:date="2019-02-04T15:26:00Z"/>
+          <w:del w:id="183" w:author="Sue Loh (I'M SLOH)" w:date="2019-02-04T15:26:00Z"/>
           <w:rFonts w:ascii="Arial" w:hAnsi="Arial" w:cs="Arial"/>
           <w:b/>
           <w:color w:val="auto"/>
@@ -3111,29 +3121,6 @@
       <w:pPr>
         <w:pStyle w:val="HTMLPreformatted"/>
         <w:rPr>
-          <w:del w:id="182" w:author="Sue Loh (I'M SLOH)" w:date="2019-02-04T15:26:00Z"/>
-          <w:rFonts w:ascii="Arial" w:hAnsi="Arial" w:cs="Arial"/>
-          <w:color w:val="auto"/>
-          <w:sz w:val="24"/>
-          <w:szCs w:val="24"/>
-        </w:rPr>
-      </w:pPr>
-      <w:del w:id="183" w:author="Sue Loh (I'M SLOH)" w:date="2019-02-04T15:26:00Z">
-        <w:r>
-          <w:rPr>
-            <w:rFonts w:ascii="Arial" w:hAnsi="Arial" w:cs="Arial"/>
-            <w:color w:val="auto"/>
-            <w:sz w:val="24"/>
-            <w:szCs w:val="24"/>
-          </w:rPr>
-          <w:delText>At a minimum, the user interface should include a bird’s eye (looking from the ceiling of the room on down) view of the room you are in and an accurate depiction of the tunnels and which rooms they lead to.  You will need to display at all times the number of coins the player has collected, the number of turns the player has taken,  and the number of arrows the player has left.</w:delText>
-        </w:r>
-      </w:del>
-    </w:p>
-    <w:p>
-      <w:pPr>
-        <w:pStyle w:val="HTMLPreformatted"/>
-        <w:rPr>
           <w:del w:id="184" w:author="Sue Loh (I'M SLOH)" w:date="2019-02-04T15:26:00Z"/>
           <w:rFonts w:ascii="Arial" w:hAnsi="Arial" w:cs="Arial"/>
           <w:color w:val="auto"/>
@@ -3141,29 +3128,29 @@
           <w:szCs w:val="24"/>
         </w:rPr>
       </w:pPr>
+      <w:del w:id="185" w:author="Sue Loh (I'M SLOH)" w:date="2019-02-04T15:26:00Z">
+        <w:r>
+          <w:rPr>
+            <w:rFonts w:ascii="Arial" w:hAnsi="Arial" w:cs="Arial"/>
+            <w:color w:val="auto"/>
+            <w:sz w:val="24"/>
+            <w:szCs w:val="24"/>
+          </w:rPr>
+          <w:delText>At a minimum, the user interface should include a bird’s eye (looking from the ceiling of the room on down) view of the room you are in and an accurate depiction of the tunnels and which rooms they lead to.  You will need to display at all times the number of coins the player has collected, the number of turns the player has taken,  and the number of arrows the player has left.</w:delText>
+        </w:r>
+      </w:del>
     </w:p>
     <w:p>
       <w:pPr>
         <w:pStyle w:val="HTMLPreformatted"/>
         <w:rPr>
-          <w:del w:id="185" w:author="Sue Loh (I'M SLOH)" w:date="2019-02-04T15:26:00Z"/>
+          <w:del w:id="186" w:author="Sue Loh (I'M SLOH)" w:date="2019-02-04T15:26:00Z"/>
           <w:rFonts w:ascii="Arial" w:hAnsi="Arial" w:cs="Arial"/>
           <w:color w:val="auto"/>
           <w:sz w:val="24"/>
           <w:szCs w:val="24"/>
         </w:rPr>
       </w:pPr>
-      <w:del w:id="186" w:author="Sue Loh (I'M SLOH)" w:date="2019-02-04T15:26:00Z">
-        <w:r>
-          <w:rPr>
-            <w:rFonts w:ascii="Arial" w:hAnsi="Arial" w:cs="Arial"/>
-            <w:color w:val="auto"/>
-            <w:sz w:val="24"/>
-            <w:szCs w:val="24"/>
-          </w:rPr>
-          <w:delText>You will also need to consider designing a user interface which will need to display secrets, hints, trivia information, trivia questions, number of correct trivia questions and number of questions needed for the current goal (at least when answering questions) and allow for user input when necessary.</w:delText>
-        </w:r>
-      </w:del>
     </w:p>
     <w:p>
       <w:pPr>
@@ -3176,29 +3163,29 @@
           <w:szCs w:val="24"/>
         </w:rPr>
       </w:pPr>
+      <w:del w:id="188" w:author="Sue Loh (I'M SLOH)" w:date="2019-02-04T15:26:00Z">
+        <w:r>
+          <w:rPr>
+            <w:rFonts w:ascii="Arial" w:hAnsi="Arial" w:cs="Arial"/>
+            <w:color w:val="auto"/>
+            <w:sz w:val="24"/>
+            <w:szCs w:val="24"/>
+          </w:rPr>
+          <w:delText>You will also need to consider designing a user interface which will need to display secrets, hints, trivia information, trivia questions, number of correct trivia questions and number of questions needed for the current goal (at least when answering questions) and allow for user input when necessary.</w:delText>
+        </w:r>
+      </w:del>
     </w:p>
     <w:p>
       <w:pPr>
         <w:pStyle w:val="HTMLPreformatted"/>
         <w:rPr>
-          <w:del w:id="188" w:author="Sue Loh (I'M SLOH)" w:date="2019-02-04T15:26:00Z"/>
+          <w:del w:id="189" w:author="Sue Loh (I'M SLOH)" w:date="2019-02-04T15:26:00Z"/>
           <w:rFonts w:ascii="Arial" w:hAnsi="Arial" w:cs="Arial"/>
           <w:color w:val="auto"/>
           <w:sz w:val="24"/>
           <w:szCs w:val="24"/>
         </w:rPr>
       </w:pPr>
-      <w:del w:id="189" w:author="Sue Loh (I'M SLOH)" w:date="2019-02-04T15:26:00Z">
-        <w:r>
-          <w:rPr>
-            <w:rFonts w:ascii="Arial" w:hAnsi="Arial" w:cs="Arial"/>
-            <w:color w:val="auto"/>
-            <w:sz w:val="24"/>
-            <w:szCs w:val="24"/>
-          </w:rPr>
-          <w:delText>You will need to record the players name and let them choose which cave they want to play in before the game starts.</w:delText>
-        </w:r>
-      </w:del>
     </w:p>
     <w:p>
       <w:pPr>
@@ -3211,61 +3198,84 @@
           <w:szCs w:val="24"/>
         </w:rPr>
       </w:pPr>
+      <w:del w:id="191" w:author="Sue Loh (I'M SLOH)" w:date="2019-02-04T15:26:00Z">
+        <w:r>
+          <w:rPr>
+            <w:rFonts w:ascii="Arial" w:hAnsi="Arial" w:cs="Arial"/>
+            <w:color w:val="auto"/>
+            <w:sz w:val="24"/>
+            <w:szCs w:val="24"/>
+          </w:rPr>
+          <w:delText>You will need to record the players name and let them choose which cave they want to play in before the game starts.</w:delText>
+        </w:r>
+      </w:del>
     </w:p>
     <w:p>
       <w:pPr>
-        <w:pStyle w:val="Heading2"/>
-        <w:rPr>
-          <w:ins w:id="191" w:author="Sue Loh (I'M SLOH)" w:date="2019-02-04T15:26:00Z"/>
-        </w:rPr>
-      </w:pPr>
-      <w:del w:id="192" w:author="Sue Loh (I'M SLOH)" w:date="2019-02-04T15:26:00Z">
-        <w:r>
-          <w:rPr>
-            <w:sz w:val="24"/>
-            <w:szCs w:val="24"/>
-          </w:rPr>
-          <w:delText>When not playing, the top 10 high scores should be displayed and pressing enter starts the game.</w:delText>
-        </w:r>
-      </w:del>
-      <w:ins w:id="193" w:author="Sue Loh (I'M SLOH)" w:date="2019-02-04T15:26:00Z">
-        <w:r>
-          <w:t xml:space="preserve">Going </w:t>
-        </w:r>
-        <w:r>
-          <w:t>B</w:t>
-        </w:r>
-        <w:r>
-          <w:t xml:space="preserve">eyond the </w:t>
-        </w:r>
-        <w:r>
-          <w:t>S</w:t>
-        </w:r>
-        <w:r>
-          <w:t>pec</w:t>
-        </w:r>
-      </w:ins>
-    </w:p>
-    <w:p>
-      <w:pPr>
         <w:pStyle w:val="HTMLPreformatted"/>
         <w:rPr>
-          <w:ins w:id="194" w:author="Sue Loh (I'M SLOH)" w:date="2019-02-04T15:26:00Z"/>
+          <w:del w:id="192" w:author="Sue Loh (I'M SLOH)" w:date="2019-02-04T15:26:00Z"/>
           <w:rFonts w:ascii="Arial" w:hAnsi="Arial" w:cs="Arial"/>
           <w:color w:val="auto"/>
           <w:sz w:val="24"/>
           <w:szCs w:val="24"/>
         </w:rPr>
       </w:pPr>
+    </w:p>
+    <w:p>
+      <w:pPr>
+        <w:pStyle w:val="Heading2"/>
+        <w:rPr>
+          <w:ins w:id="193" w:author="Sue Loh (I'M SLOH)" w:date="2019-02-04T15:26:00Z"/>
+        </w:rPr>
+      </w:pPr>
+      <w:del w:id="194" w:author="Sue Loh (I'M SLOH)" w:date="2019-02-04T15:26:00Z">
+        <w:r>
+          <w:rPr>
+            <w:sz w:val="24"/>
+            <w:szCs w:val="24"/>
+          </w:rPr>
+          <w:delText>When not playing, the top 10 high scores should be displayed and pressing enter starts the game.</w:delText>
+        </w:r>
+      </w:del>
       <w:ins w:id="195" w:author="Sue Loh (I'M SLOH)" w:date="2019-02-04T15:26:00Z">
         <w:r>
+          <w:t xml:space="preserve">Going </w:t>
+        </w:r>
+        <w:r>
+          <w:t>B</w:t>
+        </w:r>
+        <w:r>
+          <w:t xml:space="preserve">eyond the </w:t>
+        </w:r>
+        <w:r>
+          <w:t>S</w:t>
+        </w:r>
+        <w:r>
+          <w:t>pec</w:t>
+        </w:r>
+      </w:ins>
+    </w:p>
+    <w:p>
+      <w:pPr>
+        <w:pStyle w:val="HTMLPreformatted"/>
+        <w:rPr>
+          <w:ins w:id="196" w:author="Sue Loh (I'M SLOH)" w:date="2019-02-04T15:26:00Z"/>
+          <w:rFonts w:ascii="Arial" w:hAnsi="Arial" w:cs="Arial"/>
+          <w:color w:val="auto"/>
+          <w:sz w:val="24"/>
+          <w:szCs w:val="24"/>
+        </w:rPr>
+      </w:pPr>
+      <w:ins w:id="197" w:author="Sue Loh (I'M SLOH)" w:date="2019-02-04T15:26:00Z">
+        <w:r>
           <w:rPr>
             <w:rFonts w:ascii="Arial" w:hAnsi="Arial" w:cs="Arial"/>
             <w:bCs/>
             <w:color w:val="auto"/>
             <w:sz w:val="24"/>
             <w:szCs w:val="24"/>
-            <w:rPrChange w:id="196" w:author="Sue Loh (I'M SLOH)" w:date="2019-02-04T15:26:00Z">
+            <w:rPrChange w:id="198" w:author="Sue Loh (I'M SLOH)" w:date="2019-02-04T15:26:00Z">
               <w:rPr>
                 <w:rFonts w:ascii="Arial" w:hAnsi="Arial" w:cs="Arial"/>
                 <w:b/>
@@ -3288,7 +3298,7 @@
           <w:t>his spec</w:t>
         </w:r>
       </w:ins>
-      <w:ins w:id="197" w:author="Sue Loh (I'M SLOH)" w:date="2019-02-04T15:27:00Z">
+      <w:ins w:id="199" w:author="Sue Loh (I'M SLOH)" w:date="2019-02-04T15:27:00Z">
         <w:r>
           <w:rPr>
             <w:rFonts w:ascii="Arial" w:hAnsi="Arial" w:cs="Arial"/>
@@ -3324,15 +3334,15 @@
       <w:pPr>
         <w:pStyle w:val="HTMLPreformatted"/>
         <w:rPr>
-          <w:ins w:id="198" w:author="Sue Loh (I'M SLOH)" w:date="2019-02-04T15:26:00Z"/>
+          <w:ins w:id="200" w:author="Sue Loh (I'M SLOH)" w:date="2019-02-04T15:26:00Z"/>
           <w:rFonts w:ascii="Arial" w:hAnsi="Arial" w:cs="Arial"/>
           <w:bCs/>
           <w:color w:val="auto"/>
           <w:sz w:val="24"/>
           <w:szCs w:val="24"/>
-          <w:rPrChange w:id="199" w:author="Sue Loh (I'M SLOH)" w:date="2019-02-04T15:26:00Z">
+          <w:rPrChange w:id="201" w:author="Sue Loh (I'M SLOH)" w:date="2019-02-04T15:26:00Z">
             <w:rPr>
-              <w:ins w:id="200" w:author="Sue Loh (I'M SLOH)" w:date="2019-02-04T15:26:00Z"/>
+              <w:ins w:id="202" w:author="Sue Loh (I'M SLOH)" w:date="2019-02-04T15:26:00Z"/>
               <w:rFonts w:ascii="Arial" w:hAnsi="Arial" w:cs="Arial"/>
               <w:b/>
               <w:bCs/>
@@ -3348,7 +3358,7 @@
       <w:pPr>
         <w:pStyle w:val="HTMLPreformatted"/>
         <w:rPr>
-          <w:ins w:id="201" w:author="Sue Loh (I'M SLOH)" w:date="2019-02-04T15:26:00Z"/>
+          <w:ins w:id="203" w:author="Sue Loh (I'M SLOH)" w:date="2019-02-04T15:26:00Z"/>
           <w:rFonts w:ascii="Arial" w:hAnsi="Arial" w:cs="Arial"/>
           <w:b/>
           <w:bCs/>
@@ -3357,7 +3367,7 @@
           <w:szCs w:val="24"/>
         </w:rPr>
       </w:pPr>
-      <w:ins w:id="202" w:author="Sue Loh (I'M SLOH)" w:date="2019-02-04T15:26:00Z">
+      <w:ins w:id="204" w:author="Sue Loh (I'M SLOH)" w:date="2019-02-04T15:26:00Z">
         <w:r>
           <w:rPr>
             <w:rFonts w:ascii="Arial" w:hAnsi="Arial" w:cs="Arial"/>
@@ -3424,7 +3434,7 @@
           <w:t>Not only will this make it easy for you to show off the game to your teacher, mentor</w:t>
         </w:r>
       </w:ins>
-      <w:ins w:id="203" w:author="Sue Loh (I'M SLOH)" w:date="2019-02-04T15:28:00Z">
+      <w:ins w:id="205" w:author="Sue Loh (I'M SLOH)" w:date="2019-02-04T15:28:00Z">
         <w:r>
           <w:rPr>
             <w:rFonts w:ascii="Arial" w:hAnsi="Arial" w:cs="Arial"/>
@@ -3433,37 +3443,6 @@
             <w:szCs w:val="24"/>
           </w:rPr>
           <w:t>s</w:t>
-        </w:r>
-      </w:ins>
-      <w:ins w:id="204" w:author="Sue Loh (I'M SLOH)" w:date="2019-02-04T15:26:00Z">
-        <w:r>
-          <w:rPr>
-            <w:rFonts w:ascii="Arial" w:hAnsi="Arial" w:cs="Arial"/>
-            <w:color w:val="auto"/>
-            <w:sz w:val="24"/>
-            <w:szCs w:val="24"/>
-          </w:rPr>
-          <w:t xml:space="preserve"> and judges, but will save you lots of time when testing. Having a cave </w:t>
-        </w:r>
-        <w:r>
-          <w:rPr>
-            <w:rFonts w:ascii="Arial" w:hAnsi="Arial" w:cs="Arial"/>
-            <w:color w:val="auto"/>
-            <w:sz w:val="24"/>
-            <w:szCs w:val="24"/>
-          </w:rPr>
-          <w:t xml:space="preserve">with </w:t>
-        </w:r>
-      </w:ins>
-      <w:ins w:id="205" w:author="Sue Loh (I'M SLOH)" w:date="2019-02-04T15:28:00Z">
-        <w:r>
-          <w:rPr>
-            <w:rFonts w:ascii="Arial" w:hAnsi="Arial" w:cs="Arial"/>
-            <w:color w:val="auto"/>
-            <w:sz w:val="24"/>
-            <w:szCs w:val="24"/>
-          </w:rPr>
-          <w:t xml:space="preserve">a </w:t>
         </w:r>
       </w:ins>
       <w:ins w:id="206" w:author="Sue Loh (I'M SLOH)" w:date="2019-02-04T15:26:00Z">
@@ -3474,16 +3453,16 @@
             <w:sz w:val="24"/>
             <w:szCs w:val="24"/>
           </w:rPr>
-          <w:t>small number of rooms</w:t>
-        </w:r>
-        <w:r>
-          <w:rPr>
-            <w:rFonts w:ascii="Arial" w:hAnsi="Arial" w:cs="Arial"/>
-            <w:color w:val="auto"/>
-            <w:sz w:val="24"/>
-            <w:szCs w:val="24"/>
-          </w:rPr>
-          <w:t xml:space="preserve"> is a good way to do this. So is having some way to force </w:t>
+          <w:t xml:space="preserve"> and judges, but will save you lots of time when testing. Having a cave </w:t>
+        </w:r>
+        <w:r>
+          <w:rPr>
+            <w:rFonts w:ascii="Arial" w:hAnsi="Arial" w:cs="Arial"/>
+            <w:color w:val="auto"/>
+            <w:sz w:val="24"/>
+            <w:szCs w:val="24"/>
+          </w:rPr>
+          <w:t xml:space="preserve">with </w:t>
         </w:r>
       </w:ins>
       <w:ins w:id="207" w:author="Sue Loh (I'M SLOH)" w:date="2019-02-04T15:28:00Z">
@@ -3494,7 +3473,7 @@
             <w:sz w:val="24"/>
             <w:szCs w:val="24"/>
           </w:rPr>
-          <w:t xml:space="preserve">the </w:t>
+          <w:t xml:space="preserve">a </w:t>
         </w:r>
       </w:ins>
       <w:ins w:id="208" w:author="Sue Loh (I'M SLOH)" w:date="2019-02-04T15:26:00Z">
@@ -3505,7 +3484,16 @@
             <w:sz w:val="24"/>
             <w:szCs w:val="24"/>
           </w:rPr>
-          <w:t xml:space="preserve">location of </w:t>
+          <w:t>small number of rooms</w:t>
+        </w:r>
+        <w:r>
+          <w:rPr>
+            <w:rFonts w:ascii="Arial" w:hAnsi="Arial" w:cs="Arial"/>
+            <w:color w:val="auto"/>
+            <w:sz w:val="24"/>
+            <w:szCs w:val="24"/>
+          </w:rPr>
+          <w:t xml:space="preserve"> is a good way to do this. So is having some way to force </w:t>
         </w:r>
       </w:ins>
       <w:ins w:id="209" w:author="Sue Loh (I'M SLOH)" w:date="2019-02-04T15:28:00Z">
@@ -3520,6 +3508,28 @@
         </w:r>
       </w:ins>
       <w:ins w:id="210" w:author="Sue Loh (I'M SLOH)" w:date="2019-02-04T15:26:00Z">
+        <w:r>
+          <w:rPr>
+            <w:rFonts w:ascii="Arial" w:hAnsi="Arial" w:cs="Arial"/>
+            <w:color w:val="auto"/>
+            <w:sz w:val="24"/>
+            <w:szCs w:val="24"/>
+          </w:rPr>
+          <w:t xml:space="preserve">location of </w:t>
+        </w:r>
+      </w:ins>
+      <w:ins w:id="211" w:author="Sue Loh (I'M SLOH)" w:date="2019-02-04T15:28:00Z">
+        <w:r>
+          <w:rPr>
+            <w:rFonts w:ascii="Arial" w:hAnsi="Arial" w:cs="Arial"/>
+            <w:color w:val="auto"/>
+            <w:sz w:val="24"/>
+            <w:szCs w:val="24"/>
+          </w:rPr>
+          <w:t xml:space="preserve">the </w:t>
+        </w:r>
+      </w:ins>
+      <w:ins w:id="212" w:author="Sue Loh (I'M SLOH)" w:date="2019-02-04T15:26:00Z">
         <w:r>
           <w:rPr>
             <w:rFonts w:ascii="Arial" w:hAnsi="Arial" w:cs="Arial"/>
@@ -3535,7 +3545,7 @@
       <w:pPr>
         <w:pStyle w:val="HTMLPreformatted"/>
         <w:rPr>
-          <w:ins w:id="211" w:author="Sue Loh (I'M SLOH)" w:date="2019-02-04T15:26:00Z"/>
+          <w:ins w:id="213" w:author="Sue Loh (I'M SLOH)" w:date="2019-02-04T15:26:00Z"/>
           <w:rFonts w:ascii="Arial" w:hAnsi="Arial" w:cs="Arial"/>
           <w:b/>
           <w:bCs/>
@@ -3549,14 +3559,14 @@
       <w:pPr>
         <w:pStyle w:val="HTMLPreformatted"/>
         <w:rPr>
-          <w:ins w:id="212" w:author="Sue Loh (I'M SLOH)" w:date="2019-02-04T15:26:00Z"/>
+          <w:ins w:id="214" w:author="Sue Loh (I'M SLOH)" w:date="2019-02-04T15:26:00Z"/>
           <w:rFonts w:ascii="Arial" w:hAnsi="Arial" w:cs="Arial"/>
           <w:color w:val="auto"/>
           <w:sz w:val="24"/>
           <w:szCs w:val="24"/>
         </w:rPr>
       </w:pPr>
-      <w:ins w:id="213" w:author="Sue Loh (I'M SLOH)" w:date="2019-02-04T15:26:00Z">
+      <w:ins w:id="215" w:author="Sue Loh (I'M SLOH)" w:date="2019-02-04T15:26:00Z">
         <w:r>
           <w:rPr>
             <w:rFonts w:ascii="Arial" w:hAnsi="Arial" w:cs="Arial"/>
@@ -3578,7 +3588,7 @@
           <w:t xml:space="preserve">. As you code to spec and get to the point of actually playing your game for the first time, you’ll get ideas on how to make it better. Take the leap. Treat </w:t>
         </w:r>
       </w:ins>
-      <w:ins w:id="214" w:author="Sue Loh (I'M SLOH)" w:date="2019-02-04T15:27:00Z">
+      <w:ins w:id="216" w:author="Sue Loh (I'M SLOH)" w:date="2019-02-04T15:27:00Z">
         <w:r>
           <w:rPr>
             <w:rFonts w:ascii="Arial" w:hAnsi="Arial" w:cs="Arial"/>
@@ -3589,7 +3599,7 @@
           <w:t xml:space="preserve">the </w:t>
         </w:r>
       </w:ins>
-      <w:ins w:id="215" w:author="Sue Loh (I'M SLOH)" w:date="2019-02-04T15:26:00Z">
+      <w:ins w:id="217" w:author="Sue Loh (I'M SLOH)" w:date="2019-02-04T15:26:00Z">
         <w:r>
           <w:rPr>
             <w:rFonts w:ascii="Arial" w:hAnsi="Arial" w:cs="Arial"/>
@@ -3605,7 +3615,7 @@
       <w:pPr>
         <w:pStyle w:val="HTMLPreformatted"/>
         <w:rPr>
-          <w:ins w:id="216" w:author="Sue Loh (I'M SLOH)" w:date="2019-02-04T15:26:00Z"/>
+          <w:ins w:id="218" w:author="Sue Loh (I'M SLOH)" w:date="2019-02-04T15:26:00Z"/>
           <w:rFonts w:ascii="Arial" w:hAnsi="Arial" w:cs="Arial"/>
           <w:b/>
           <w:bCs/>
@@ -3619,14 +3629,14 @@
       <w:pPr>
         <w:pStyle w:val="HTMLPreformatted"/>
         <w:rPr>
-          <w:ins w:id="217" w:author="Sue Loh (I'M SLOH)" w:date="2019-02-04T15:26:00Z"/>
+          <w:ins w:id="219" w:author="Sue Loh (I'M SLOH)" w:date="2019-02-04T15:26:00Z"/>
           <w:rFonts w:ascii="Arial" w:hAnsi="Arial" w:cs="Arial"/>
           <w:color w:val="auto"/>
           <w:sz w:val="24"/>
           <w:szCs w:val="24"/>
         </w:rPr>
       </w:pPr>
-      <w:ins w:id="218" w:author="Sue Loh (I'M SLOH)" w:date="2019-02-04T15:26:00Z">
+      <w:ins w:id="220" w:author="Sue Loh (I'M SLOH)" w:date="2019-02-04T15:26:00Z">
         <w:r>
           <w:rPr>
             <w:rFonts w:ascii="Arial" w:hAnsi="Arial" w:cs="Arial"/>
@@ -3648,28 +3658,6 @@
           <w:t>. The spec leaves a lot to imagination, by choice. It is up to you to make the game engaging and fun. Ask yourself, is the game too easy</w:t>
         </w:r>
       </w:ins>
-      <w:ins w:id="219" w:author="Sue Loh (I'M SLOH)" w:date="2019-02-04T15:28:00Z">
-        <w:r>
-          <w:rPr>
-            <w:rFonts w:ascii="Arial" w:hAnsi="Arial" w:cs="Arial"/>
-            <w:color w:val="auto"/>
-            <w:sz w:val="24"/>
-            <w:szCs w:val="24"/>
-          </w:rPr>
-          <w:t xml:space="preserve"> </w:t>
-        </w:r>
-      </w:ins>
-      <w:ins w:id="220" w:author="Sue Loh (I'M SLOH)" w:date="2019-02-04T15:26:00Z">
-        <w:r>
-          <w:rPr>
-            <w:rFonts w:ascii="Arial" w:hAnsi="Arial" w:cs="Arial"/>
-            <w:color w:val="auto"/>
-            <w:sz w:val="24"/>
-            <w:szCs w:val="24"/>
-          </w:rPr>
-          <w:t>/ too hard</w:t>
-        </w:r>
-      </w:ins>
       <w:ins w:id="221" w:author="Sue Loh (I'M SLOH)" w:date="2019-02-04T15:28:00Z">
         <w:r>
           <w:rPr>
@@ -3689,21 +3677,43 @@
             <w:sz w:val="24"/>
             <w:szCs w:val="24"/>
           </w:rPr>
-          <w:t xml:space="preserve">/ too annoying? Do you want to play it again? Is it awesome? If some rule is getting in the way of making it fun, change it, and tell us about it. </w:t>
+          <w:t>/ too hard</w:t>
         </w:r>
       </w:ins>
       <w:ins w:id="223" w:author="Sue Loh (I'M SLOH)" w:date="2019-02-04T15:28:00Z">
         <w:r>
           <w:rPr>
-            <w:rFonts w:ascii="Segoe UI Emoji" w:eastAsia="Segoe UI Emoji" w:hAnsi="Segoe UI Emoji" w:cs="Segoe UI Emoji"/>
-            <w:color w:val="auto"/>
-            <w:sz w:val="24"/>
-            <w:szCs w:val="24"/>
-          </w:rPr>
-          <w:t>😊</w:t>
+            <w:rFonts w:ascii="Arial" w:hAnsi="Arial" w:cs="Arial"/>
+            <w:color w:val="auto"/>
+            <w:sz w:val="24"/>
+            <w:szCs w:val="24"/>
+          </w:rPr>
+          <w:t xml:space="preserve"> </w:t>
         </w:r>
       </w:ins>
       <w:ins w:id="224" w:author="Sue Loh (I'M SLOH)" w:date="2019-02-04T15:26:00Z">
+        <w:r>
+          <w:rPr>
+            <w:rFonts w:ascii="Arial" w:hAnsi="Arial" w:cs="Arial"/>
+            <w:color w:val="auto"/>
+            <w:sz w:val="24"/>
+            <w:szCs w:val="24"/>
+          </w:rPr>
+          <w:t xml:space="preserve">/ too annoying? Do you want to play it again? Is it awesome? If some rule is getting in the way of making it fun, change it, and tell us about it. </w:t>
+        </w:r>
+      </w:ins>
+      <w:ins w:id="225" w:author="Sue Loh (I'M SLOH)" w:date="2019-02-04T15:28:00Z">
+        <w:r>
+          <w:rPr>
+            <w:rFonts w:ascii="Segoe UI Emoji" w:eastAsia="Segoe UI Emoji" w:hAnsi="Segoe UI Emoji" w:cs="Segoe UI Emoji"/>
+            <w:color w:val="auto"/>
+            <w:sz w:val="24"/>
+            <w:szCs w:val="24"/>
+          </w:rPr>
+          <w:t>😊</w:t>
+        </w:r>
+      </w:ins>
+      <w:ins w:id="226" w:author="Sue Loh (I'M SLOH)" w:date="2019-02-04T15:26:00Z">
         <w:r>
           <w:rPr>
             <w:rFonts w:ascii="Arial" w:hAnsi="Arial" w:cs="Arial"/>
@@ -3719,7 +3729,7 @@
       <w:pPr>
         <w:pStyle w:val="HTMLPreformatted"/>
         <w:rPr>
-          <w:ins w:id="225" w:author="Sue Loh (I'M SLOH)" w:date="2019-02-04T15:26:00Z"/>
+          <w:ins w:id="227" w:author="Sue Loh (I'M SLOH)" w:date="2019-02-04T15:26:00Z"/>
           <w:rFonts w:ascii="Arial" w:hAnsi="Arial" w:cs="Arial"/>
           <w:b/>
           <w:bCs/>
@@ -3733,14 +3743,14 @@
       <w:pPr>
         <w:pStyle w:val="HTMLPreformatted"/>
         <w:rPr>
-          <w:ins w:id="226" w:author="Sue Loh (I'M SLOH)" w:date="2019-02-04T15:26:00Z"/>
+          <w:ins w:id="228" w:author="Sue Loh (I'M SLOH)" w:date="2019-02-04T15:26:00Z"/>
           <w:rFonts w:ascii="Arial" w:hAnsi="Arial" w:cs="Arial"/>
           <w:color w:val="auto"/>
           <w:sz w:val="24"/>
           <w:szCs w:val="24"/>
         </w:rPr>
       </w:pPr>
-      <w:ins w:id="227" w:author="Sue Loh (I'M SLOH)" w:date="2019-02-04T15:26:00Z">
+      <w:ins w:id="229" w:author="Sue Loh (I'M SLOH)" w:date="2019-02-04T15:26:00Z">
         <w:r>
           <w:rPr>
             <w:rFonts w:ascii="Arial" w:hAnsi="Arial" w:cs="Arial"/>
@@ -3787,7 +3797,7 @@
       <w:pPr>
         <w:pStyle w:val="HTMLPreformatted"/>
         <w:rPr>
-          <w:ins w:id="228" w:author="Sue Loh (I'M SLOH)" w:date="2019-02-04T15:26:00Z"/>
+          <w:ins w:id="230" w:author="Sue Loh (I'M SLOH)" w:date="2019-02-04T15:26:00Z"/>
           <w:rFonts w:ascii="Arial" w:hAnsi="Arial" w:cs="Arial"/>
           <w:b/>
           <w:bCs/>
@@ -3801,14 +3811,14 @@
       <w:pPr>
         <w:pStyle w:val="HTMLPreformatted"/>
         <w:rPr>
-          <w:ins w:id="229" w:author="Sue Loh (I'M SLOH)" w:date="2019-02-04T15:26:00Z"/>
+          <w:ins w:id="231" w:author="Sue Loh (I'M SLOH)" w:date="2019-02-04T15:26:00Z"/>
           <w:rFonts w:ascii="Arial" w:hAnsi="Arial" w:cs="Arial"/>
           <w:color w:val="auto"/>
           <w:sz w:val="24"/>
           <w:szCs w:val="24"/>
         </w:rPr>
       </w:pPr>
-      <w:ins w:id="230" w:author="Sue Loh (I'M SLOH)" w:date="2019-02-04T15:26:00Z">
+      <w:ins w:id="232" w:author="Sue Loh (I'M SLOH)" w:date="2019-02-04T15:26:00Z">
         <w:r>
           <w:rPr>
             <w:rFonts w:ascii="Arial" w:hAnsi="Arial" w:cs="Arial"/>
@@ -3841,7 +3851,7 @@
           <w:t xml:space="preserve">Congratulations if you made a game that meets the spec, and still have time and energy to spare. Perhaps the questions </w:t>
         </w:r>
       </w:ins>
-      <w:ins w:id="231" w:author="Sue Loh (I'M SLOH)" w:date="2019-02-04T15:29:00Z">
+      <w:ins w:id="233" w:author="Sue Loh (I'M SLOH)" w:date="2019-02-04T15:29:00Z">
         <w:r>
           <w:rPr>
             <w:rFonts w:ascii="Arial" w:hAnsi="Arial" w:cs="Arial"/>
@@ -3850,28 +3860,6 @@
             <w:szCs w:val="24"/>
           </w:rPr>
           <w:t xml:space="preserve">the </w:t>
-        </w:r>
-      </w:ins>
-      <w:ins w:id="232" w:author="Sue Loh (I'M SLOH)" w:date="2019-02-04T15:26:00Z">
-        <w:r>
-          <w:rPr>
-            <w:rFonts w:ascii="Arial" w:hAnsi="Arial" w:cs="Arial"/>
-            <w:color w:val="auto"/>
-            <w:sz w:val="24"/>
-            <w:szCs w:val="24"/>
-          </w:rPr>
-          <w:t xml:space="preserve">Wumpus asks are not dumb trivia but follow </w:t>
-        </w:r>
-      </w:ins>
-      <w:ins w:id="233" w:author="Sue Loh (I'M SLOH)" w:date="2019-02-04T15:29:00Z">
-        <w:r>
-          <w:rPr>
-            <w:rFonts w:ascii="Arial" w:hAnsi="Arial" w:cs="Arial"/>
-            <w:color w:val="auto"/>
-            <w:sz w:val="24"/>
-            <w:szCs w:val="24"/>
-          </w:rPr>
-          <w:t xml:space="preserve">the same </w:t>
         </w:r>
       </w:ins>
       <w:ins w:id="234" w:author="Sue Loh (I'M SLOH)" w:date="2019-02-04T15:26:00Z">
@@ -3882,7 +3870,7 @@
             <w:sz w:val="24"/>
             <w:szCs w:val="24"/>
           </w:rPr>
-          <w:t xml:space="preserve">theme </w:t>
+          <w:t xml:space="preserve">Wumpus asks are not dumb trivia but follow </w:t>
         </w:r>
       </w:ins>
       <w:ins w:id="235" w:author="Sue Loh (I'M SLOH)" w:date="2019-02-04T15:29:00Z">
@@ -3893,7 +3881,7 @@
             <w:sz w:val="24"/>
             <w:szCs w:val="24"/>
           </w:rPr>
-          <w:t>as</w:t>
+          <w:t xml:space="preserve">the same </w:t>
         </w:r>
       </w:ins>
       <w:ins w:id="236" w:author="Sue Loh (I'M SLOH)" w:date="2019-02-04T15:26:00Z">
@@ -3904,7 +3892,7 @@
             <w:sz w:val="24"/>
             <w:szCs w:val="24"/>
           </w:rPr>
-          <w:t xml:space="preserve"> the map</w:t>
+          <w:t xml:space="preserve">theme </w:t>
         </w:r>
       </w:ins>
       <w:ins w:id="237" w:author="Sue Loh (I'M SLOH)" w:date="2019-02-04T15:29:00Z">
@@ -3915,7 +3903,7 @@
             <w:sz w:val="24"/>
             <w:szCs w:val="24"/>
           </w:rPr>
-          <w:t>,</w:t>
+          <w:t>as</w:t>
         </w:r>
       </w:ins>
       <w:ins w:id="238" w:author="Sue Loh (I'M SLOH)" w:date="2019-02-04T15:26:00Z">
@@ -3926,45 +3914,7 @@
             <w:sz w:val="24"/>
             <w:szCs w:val="24"/>
           </w:rPr>
-          <w:t xml:space="preserve"> or draw the player into a d</w:t>
-        </w:r>
-        <w:r>
-          <w:rPr>
-            <w:rFonts w:ascii="Arial" w:hAnsi="Arial" w:cs="Arial"/>
-            <w:color w:val="auto"/>
-            <w:sz w:val="24"/>
-            <w:szCs w:val="24"/>
-          </w:rPr>
-          <w:t xml:space="preserve">eep </w:t>
-        </w:r>
-        <w:r>
-          <w:rPr>
-            <w:rFonts w:ascii="Arial" w:hAnsi="Arial" w:cs="Arial"/>
-            <w:color w:val="auto"/>
-            <w:sz w:val="24"/>
-            <w:szCs w:val="24"/>
-          </w:rPr>
-          <w:t>dialog? Perhaps there are mind bending puzzles? Or good old-fashioned shoot-</w:t>
-        </w:r>
-        <w:proofErr w:type="spellStart"/>
-        <w:r>
-          <w:rPr>
-            <w:rFonts w:ascii="Arial" w:hAnsi="Arial" w:cs="Arial"/>
-            <w:color w:val="auto"/>
-            <w:sz w:val="24"/>
-            <w:szCs w:val="24"/>
-          </w:rPr>
-          <w:t>em</w:t>
-        </w:r>
-        <w:proofErr w:type="spellEnd"/>
-        <w:r>
-          <w:rPr>
-            <w:rFonts w:ascii="Arial" w:hAnsi="Arial" w:cs="Arial"/>
-            <w:color w:val="auto"/>
-            <w:sz w:val="24"/>
-            <w:szCs w:val="24"/>
-          </w:rPr>
-          <w:t>-first? Want your own mini-game to resolve</w:t>
+          <w:t xml:space="preserve"> the map</w:t>
         </w:r>
       </w:ins>
       <w:ins w:id="239" w:author="Sue Loh (I'M SLOH)" w:date="2019-02-04T15:29:00Z">
@@ -3975,7 +3925,7 @@
             <w:sz w:val="24"/>
             <w:szCs w:val="24"/>
           </w:rPr>
-          <w:t xml:space="preserve"> the</w:t>
+          <w:t>,</w:t>
         </w:r>
       </w:ins>
       <w:ins w:id="240" w:author="Sue Loh (I'M SLOH)" w:date="2019-02-04T15:26:00Z">
@@ -3986,7 +3936,45 @@
             <w:sz w:val="24"/>
             <w:szCs w:val="24"/>
           </w:rPr>
-          <w:t xml:space="preserve"> battle with the Wumpus? Go ahead, run with it. We won’t stop you. But remember, walk first. </w:t>
+          <w:t xml:space="preserve"> or draw the player into a d</w:t>
+        </w:r>
+        <w:r>
+          <w:rPr>
+            <w:rFonts w:ascii="Arial" w:hAnsi="Arial" w:cs="Arial"/>
+            <w:color w:val="auto"/>
+            <w:sz w:val="24"/>
+            <w:szCs w:val="24"/>
+          </w:rPr>
+          <w:t xml:space="preserve">eep </w:t>
+        </w:r>
+        <w:r>
+          <w:rPr>
+            <w:rFonts w:ascii="Arial" w:hAnsi="Arial" w:cs="Arial"/>
+            <w:color w:val="auto"/>
+            <w:sz w:val="24"/>
+            <w:szCs w:val="24"/>
+          </w:rPr>
+          <w:t>dialog? Perhaps there are mind bending puzzles? Or good old-fashioned shoot-</w:t>
+        </w:r>
+        <w:proofErr w:type="spellStart"/>
+        <w:r>
+          <w:rPr>
+            <w:rFonts w:ascii="Arial" w:hAnsi="Arial" w:cs="Arial"/>
+            <w:color w:val="auto"/>
+            <w:sz w:val="24"/>
+            <w:szCs w:val="24"/>
+          </w:rPr>
+          <w:t>em</w:t>
+        </w:r>
+        <w:proofErr w:type="spellEnd"/>
+        <w:r>
+          <w:rPr>
+            <w:rFonts w:ascii="Arial" w:hAnsi="Arial" w:cs="Arial"/>
+            <w:color w:val="auto"/>
+            <w:sz w:val="24"/>
+            <w:szCs w:val="24"/>
+          </w:rPr>
+          <w:t>-first? Want your own mini-game to resolve</w:t>
         </w:r>
       </w:ins>
       <w:ins w:id="241" w:author="Sue Loh (I'M SLOH)" w:date="2019-02-04T15:29:00Z">
@@ -3997,7 +3985,7 @@
             <w:sz w:val="24"/>
             <w:szCs w:val="24"/>
           </w:rPr>
-          <w:t>Get some basic stuff working</w:t>
+          <w:t xml:space="preserve"> the</w:t>
         </w:r>
       </w:ins>
       <w:ins w:id="242" w:author="Sue Loh (I'M SLOH)" w:date="2019-02-04T15:26:00Z">
@@ -4008,30 +3996,52 @@
             <w:sz w:val="24"/>
             <w:szCs w:val="24"/>
           </w:rPr>
-          <w:t xml:space="preserve"> and then embark on your vision</w:t>
+          <w:t xml:space="preserve"> battle with the Wumpus? Go ahead, run with it. We won’t stop you. But remember, walk first. </w:t>
         </w:r>
       </w:ins>
-      <w:ins w:id="243" w:author="Sue Loh (I'M SLOH)" w:date="2019-02-04T15:30:00Z">
-        <w:r>
-          <w:rPr>
-            <w:rFonts w:ascii="Arial" w:hAnsi="Arial" w:cs="Arial"/>
-            <w:color w:val="auto"/>
-            <w:sz w:val="24"/>
-            <w:szCs w:val="24"/>
-          </w:rPr>
-          <w:t xml:space="preserve">, so you have a </w:t>
-        </w:r>
-        <w:r>
-          <w:rPr>
-            <w:rFonts w:ascii="Arial" w:hAnsi="Arial" w:cs="Arial"/>
-            <w:color w:val="auto"/>
-            <w:sz w:val="24"/>
-            <w:szCs w:val="24"/>
-          </w:rPr>
-          <w:t>safety net if you try something bigger than you realized</w:t>
+      <w:ins w:id="243" w:author="Sue Loh (I'M SLOH)" w:date="2019-02-04T15:29:00Z">
+        <w:r>
+          <w:rPr>
+            <w:rFonts w:ascii="Arial" w:hAnsi="Arial" w:cs="Arial"/>
+            <w:color w:val="auto"/>
+            <w:sz w:val="24"/>
+            <w:szCs w:val="24"/>
+          </w:rPr>
+          <w:t>Get some basic stuff working</w:t>
         </w:r>
       </w:ins>
       <w:ins w:id="244" w:author="Sue Loh (I'M SLOH)" w:date="2019-02-04T15:26:00Z">
+        <w:r>
+          <w:rPr>
+            <w:rFonts w:ascii="Arial" w:hAnsi="Arial" w:cs="Arial"/>
+            <w:color w:val="auto"/>
+            <w:sz w:val="24"/>
+            <w:szCs w:val="24"/>
+          </w:rPr>
+          <w:t xml:space="preserve"> and then embark on your vision</w:t>
+        </w:r>
+      </w:ins>
+      <w:ins w:id="245" w:author="Sue Loh (I'M SLOH)" w:date="2019-02-04T15:30:00Z">
+        <w:r>
+          <w:rPr>
+            <w:rFonts w:ascii="Arial" w:hAnsi="Arial" w:cs="Arial"/>
+            <w:color w:val="auto"/>
+            <w:sz w:val="24"/>
+            <w:szCs w:val="24"/>
+          </w:rPr>
+          <w:t xml:space="preserve">, so you have a </w:t>
+        </w:r>
+        <w:r>
+          <w:rPr>
+            <w:rFonts w:ascii="Arial" w:hAnsi="Arial" w:cs="Arial"/>
+            <w:color w:val="auto"/>
+            <w:sz w:val="24"/>
+            <w:szCs w:val="24"/>
+          </w:rPr>
+          <w:t>safety net if you try something bigger than you realized</w:t>
+        </w:r>
+      </w:ins>
+      <w:ins w:id="246" w:author="Sue Loh (I'M SLOH)" w:date="2019-02-04T15:26:00Z">
         <w:r>
           <w:rPr>
             <w:rFonts w:ascii="Arial" w:hAnsi="Arial" w:cs="Arial"/>
@@ -12208,6 +12218,9 @@
 <w15:people xmlns:wpc="http://schemas.microsoft.com/office/word/2010/wordprocessingCanvas" xmlns:cx="http://schemas.microsoft.com/office/drawing/2014/chartex" xmlns:cx1="http://schemas.microsoft.com/office/drawing/2015/9/8/chartex" xmlns:cx2="http://schemas.microsoft.com/office/drawing/2015/10/21/chartex" xmlns:cx3="http://schemas.microsoft.com/office/drawing/2016/5/9/chartex" xmlns:cx4="http://schemas.microsoft.com/office/drawing/2016/5/10/chartex" xmlns:cx5="http://schemas.microsoft.com/office/drawing/2016/5/11/chartex" xmlns:cx6="http://schemas.microsoft.com/office/drawing/2016/5/12/chartex" xmlns:cx7="http://schemas.microsoft.com/office/drawing/2016/5/13/chartex" xmlns:cx8="http://schemas.microsoft.com/office/drawing/2016/5/14/chartex" xmlns:mc="http://schemas.openxmlformats.org/markup-compatibility/2006" xmlns:aink="http://schemas.microsoft.com/office/drawing/2016/ink" xmlns:am3d="http://schemas.microsoft.com/office/drawing/2017/model3d" xmlns:o="urn:schemas-microsoft-com:office:office" xmlns:r="http://schemas.openxmlformats.org/officeDocument/2006/relationships" xmlns:m="http://schemas.openxmlformats.org/officeDocument/2006/math" xmlns:v="urn:schemas-microsoft-com:vml" xmlns:wp14="http://schemas.microsoft.com/office/word/2010/wordprocessingDrawing" xmlns:wp="http://schemas.openxmlformats.org/drawingml/2006/wordprocessingDrawing" xmlns:w10="urn:schemas-microsoft-com:office:word" xmlns:w="http://schemas.openxmlformats.org/wordprocessingml/2006/main" xmlns:w14="http://schemas.microsoft.com/office/word/2010/wordml" xmlns:w15="http://schemas.microsoft.com/office/word/2012/wordml" xmlns:w16cid="http://schemas.microsoft.com/office/word/2016/wordml/cid" xmlns:w16se="http://schemas.microsoft.com/office/word/2015/wordml/symex" xmlns:wpg="http://schemas.microsoft.com/office/word/2010/wordprocessingGroup" xmlns:wpi="http://schemas.microsoft.com/office/word/2010/wordprocessingInk" xmlns:wne="http://schemas.microsoft.com/office/word/2006/wordml" xmlns:wps="http://schemas.microsoft.com/office/word/2010/wordprocessingShape" mc:Ignorable="w14 w15 w16se w16cid wp14">
   <w15:person w15:author="Sue Loh (I'M SLOH)">
     <w15:presenceInfo w15:providerId="AD" w15:userId="S::sloh@microsoft.com::ce42af80-e770-40c9-9639-a4a7dd4756fe"/>
+  </w15:person>
+  <w15:person w15:author="Allan McDaniel">
+    <w15:presenceInfo w15:providerId="Windows Live" w15:userId="dfd5941ca7a56164"/>
   </w15:person>
 </w15:people>
 </file>
@@ -13337,6 +13350,21 @@
 </file>
 
 <file path=customXml/item1.xml><?xml version="1.0" encoding="utf-8"?>
+<p:properties xmlns:p="http://schemas.microsoft.com/office/2006/metadata/properties" xmlns:xsi="http://www.w3.org/2001/XMLSchema-instance" xmlns:pc="http://schemas.microsoft.com/office/infopath/2007/PartnerControls">
+  <documentManagement>
+    <SharedWithUsers xmlns="8adde9b3-fd8a-4912-8251-f138b58d56db">
+      <UserInfo>
+        <DisplayName/>
+        <AccountId xsi:nil="true"/>
+        <AccountType/>
+      </UserInfo>
+    </SharedWithUsers>
+    <MediaServiceKeyPoints xmlns="dd7e3567-10e6-4e16-9ad7-0c0ff3eb4f82" xsi:nil="true"/>
+  </documentManagement>
+</p:properties>
+</file>
+
+<file path=customXml/item2.xml><?xml version="1.0" encoding="utf-8"?>
 <ct:contentTypeSchema xmlns:ct="http://schemas.microsoft.com/office/2006/metadata/contentType" xmlns:ma="http://schemas.microsoft.com/office/2006/metadata/properties/metaAttributes" ct:_="" ma:_="" ma:contentTypeName="Document" ma:contentTypeID="0x0101003D931EA1C8C32E4FA017657D5DF4551A" ma:contentTypeVersion="9" ma:contentTypeDescription="Create a new document." ma:contentTypeScope="" ma:versionID="d54adb00819ea9039b1cb9dca1f12c4b">
   <xsd:schema xmlns:xsd="http://www.w3.org/2001/XMLSchema" xmlns:xs="http://www.w3.org/2001/XMLSchema" xmlns:p="http://schemas.microsoft.com/office/2006/metadata/properties" xmlns:ns2="8adde9b3-fd8a-4912-8251-f138b58d56db" xmlns:ns3="dd7e3567-10e6-4e16-9ad7-0c0ff3eb4f82" targetNamespace="http://schemas.microsoft.com/office/2006/metadata/properties" ma:root="true" ma:fieldsID="3088e7e6cf2f3a17944ca886f1ba5aec" ns2:_="" ns3:_="">
     <xsd:import namespace="8adde9b3-fd8a-4912-8251-f138b58d56db"/>
@@ -13533,21 +13561,6 @@
 </ct:contentTypeSchema>
 </file>
 
-<file path=customXml/item2.xml><?xml version="1.0" encoding="utf-8"?>
-<p:properties xmlns:p="http://schemas.microsoft.com/office/2006/metadata/properties" xmlns:xsi="http://www.w3.org/2001/XMLSchema-instance" xmlns:pc="http://schemas.microsoft.com/office/infopath/2007/PartnerControls">
-  <documentManagement>
-    <SharedWithUsers xmlns="8adde9b3-fd8a-4912-8251-f138b58d56db">
-      <UserInfo>
-        <DisplayName/>
-        <AccountId xsi:nil="true"/>
-        <AccountType/>
-      </UserInfo>
-    </SharedWithUsers>
-    <MediaServiceKeyPoints xmlns="dd7e3567-10e6-4e16-9ad7-0c0ff3eb4f82" xsi:nil="true"/>
-  </documentManagement>
-</p:properties>
-</file>
-
 <file path=customXml/item3.xml><?xml version="1.0" encoding="utf-8"?>
 <?mso-contentType ?>
 <FormTemplates xmlns="http://schemas.microsoft.com/sharepoint/v3/contenttype/forms">
@@ -13558,6 +13571,17 @@
 </file>
 
 <file path=customXml/itemProps1.xml><?xml version="1.0" encoding="utf-8"?>
+<ds:datastoreItem xmlns:ds="http://schemas.openxmlformats.org/officeDocument/2006/customXml" ds:itemID="{06886CA6-0F80-4D96-B4C7-214B9A906C8D}">
+  <ds:schemaRefs>
+    <ds:schemaRef ds:uri="http://schemas.microsoft.com/office/2006/metadata/properties"/>
+    <ds:schemaRef ds:uri="http://schemas.microsoft.com/office/infopath/2007/PartnerControls"/>
+    <ds:schemaRef ds:uri="8adde9b3-fd8a-4912-8251-f138b58d56db"/>
+    <ds:schemaRef ds:uri="dd7e3567-10e6-4e16-9ad7-0c0ff3eb4f82"/>
+  </ds:schemaRefs>
+</ds:datastoreItem>
+</file>
+
+<file path=customXml/itemProps2.xml><?xml version="1.0" encoding="utf-8"?>
 <ds:datastoreItem xmlns:ds="http://schemas.openxmlformats.org/officeDocument/2006/customXml" ds:itemID="{50D0BBA3-C5FA-4622-9767-96C678E31571}">
   <ds:schemaRefs>
     <ds:schemaRef ds:uri="http://schemas.microsoft.com/office/2006/metadata/contentType"/>
@@ -13576,17 +13600,6 @@
 </ds:datastoreItem>
 </file>
 
-<file path=customXml/itemProps2.xml><?xml version="1.0" encoding="utf-8"?>
-<ds:datastoreItem xmlns:ds="http://schemas.openxmlformats.org/officeDocument/2006/customXml" ds:itemID="{06886CA6-0F80-4D96-B4C7-214B9A906C8D}">
-  <ds:schemaRefs>
-    <ds:schemaRef ds:uri="http://schemas.microsoft.com/office/2006/metadata/properties"/>
-    <ds:schemaRef ds:uri="http://schemas.microsoft.com/office/infopath/2007/PartnerControls"/>
-    <ds:schemaRef ds:uri="8adde9b3-fd8a-4912-8251-f138b58d56db"/>
-    <ds:schemaRef ds:uri="dd7e3567-10e6-4e16-9ad7-0c0ff3eb4f82"/>
-  </ds:schemaRefs>
-</ds:datastoreItem>
-</file>
-
 <file path=customXml/itemProps3.xml><?xml version="1.0" encoding="utf-8"?>
 <ds:datastoreItem xmlns:ds="http://schemas.openxmlformats.org/officeDocument/2006/customXml" ds:itemID="{9D245919-DC16-4EE7-BAC6-4A08301AA619}">
   <ds:schemaRefs>

</xml_diff>